<commit_message>
Updates as of 1 Oct 2016 12am
</commit_message>
<xml_diff>
--- a/docs/Data Warehouse Design Documentation.docx
+++ b/docs/Data Warehouse Design Documentation.docx
@@ -690,7 +690,7 @@
           <v:shape id="_x0000_i1025" type="#_x0000_t75" style="width:467.4pt;height:238.8pt" o:ole="">
             <v:imagedata r:id="rId11" o:title=""/>
           </v:shape>
-          <o:OLEObject Type="Embed" ProgID="Visio.Drawing.15" ShapeID="_x0000_i1025" DrawAspect="Content" ObjectID="_1536705555" r:id="rId12"/>
+          <o:OLEObject Type="Embed" ProgID="Visio.Drawing.15" ShapeID="_x0000_i1025" DrawAspect="Content" ObjectID="_1536786319" r:id="rId12"/>
         </w:object>
       </w:r>
     </w:p>
@@ -822,16 +822,14 @@
         <w:rPr>
           <w:lang w:val="en-GB"/>
         </w:rPr>
-        <w:t xml:space="preserve"> for a more </w:t>
-      </w:r>
-      <w:proofErr w:type="gramStart"/>
-      <w:r>
-        <w:rPr>
-          <w:lang w:val="en-GB"/>
-        </w:rPr>
-        <w:t>flatter</w:t>
-      </w:r>
-      <w:proofErr w:type="gramEnd"/>
+        <w:t xml:space="preserve"> for a </w:t>
+      </w:r>
+      <w:r>
+        <w:rPr>
+          <w:lang w:val="en-GB"/>
+        </w:rPr>
+        <w:t>flat</w:t>
+      </w:r>
       <w:r>
         <w:rPr>
           <w:lang w:val="en-GB"/>
@@ -894,21 +892,37 @@
         <w:rPr>
           <w:lang w:val="en-GB"/>
         </w:rPr>
-        <w:t xml:space="preserve">In the process of data extraction, filtering methods were also used to </w:t>
-      </w:r>
-      <w:proofErr w:type="spellStart"/>
-      <w:r>
-        <w:rPr>
-          <w:lang w:val="en-GB"/>
-        </w:rPr>
-        <w:t>preprocess</w:t>
-      </w:r>
-      <w:proofErr w:type="spellEnd"/>
-      <w:r>
-        <w:rPr>
-          <w:lang w:val="en-GB"/>
-        </w:rPr>
-        <w:t xml:space="preserve"> some hourly data into daily data as well as to discard data which has incomplete data for the key fields.</w:t>
+        <w:t xml:space="preserve">In the process of data extraction, </w:t>
+      </w:r>
+      <w:r>
+        <w:rPr>
+          <w:lang w:val="en-GB"/>
+        </w:rPr>
+        <w:t>pre-processing also takes place to process</w:t>
+      </w:r>
+      <w:r>
+        <w:rPr>
+          <w:lang w:val="en-GB"/>
+        </w:rPr>
+        <w:t xml:space="preserve"> hourly data</w:t>
+      </w:r>
+      <w:r>
+        <w:rPr>
+          <w:lang w:val="en-GB"/>
+        </w:rPr>
+        <w:t xml:space="preserve"> information </w:t>
+      </w:r>
+      <w:r>
+        <w:rPr>
+          <w:lang w:val="en-GB"/>
+        </w:rPr>
+        <w:t>into daily data as well as to discard data which has incomplete data for the key fields.</w:t>
+      </w:r>
+      <w:r>
+        <w:rPr>
+          <w:lang w:val="en-GB"/>
+        </w:rPr>
+        <w:t xml:space="preserve"> The hourly data gets processed into derived data such as max, min and average data depending on the suitability of the data for the business user groups.</w:t>
       </w:r>
     </w:p>
     <w:p>
@@ -1039,6 +1053,23 @@
     </w:p>
     <w:p>
       <w:pPr>
+        <w:jc w:val="left"/>
+        <w:rPr>
+          <w:rFonts w:asciiTheme="majorHAnsi" w:eastAsiaTheme="majorEastAsia" w:hAnsiTheme="majorHAnsi" w:cstheme="majorBidi"/>
+          <w:color w:val="365F91" w:themeColor="accent1" w:themeShade="BF"/>
+          <w:szCs w:val="26"/>
+          <w:lang w:val="en-GB"/>
+        </w:rPr>
+      </w:pPr>
+      <w:r>
+        <w:rPr>
+          <w:lang w:val="en-GB"/>
+        </w:rPr>
+        <w:br w:type="page"/>
+      </w:r>
+    </w:p>
+    <w:p>
+      <w:pPr>
         <w:pStyle w:val="Heading2"/>
         <w:rPr>
           <w:lang w:val="en-GB"/>
@@ -1048,6 +1079,7 @@
         <w:rPr>
           <w:lang w:val="en-GB"/>
         </w:rPr>
+        <w:lastRenderedPageBreak/>
         <w:t>2.1 Data Entity Model</w:t>
       </w:r>
     </w:p>
@@ -1176,7 +1208,6 @@
           <w:noProof/>
           <w:lang w:val="en-SG"/>
         </w:rPr>
-        <w:lastRenderedPageBreak/>
         <w:drawing>
           <wp:inline distT="0" distB="0" distL="0" distR="0" wp14:anchorId="6AA8B10D" wp14:editId="649D3E46">
             <wp:extent cx="5665808" cy="5306585"/>
@@ -1285,30 +1316,30 @@
         <w:jc w:val="left"/>
       </w:pPr>
       <w:r>
+        <w:lastRenderedPageBreak/>
         <w:t>The region table should include all the regions in Singapore, and also one record is the overall Singapore without specified region, for those table who doesn’t have region information, which means the general Singapore area.</w:t>
       </w:r>
     </w:p>
     <w:p>
       <w:pPr>
-        <w:jc w:val="left"/>
-      </w:pPr>
-      <w:r>
-        <w:br w:type="page"/>
-      </w:r>
-    </w:p>
-    <w:p>
-      <w:pPr>
         <w:pStyle w:val="Heading2"/>
         <w:rPr>
           <w:lang w:val="en-GB"/>
         </w:rPr>
       </w:pPr>
-      <w:r>
-        <w:rPr>
-          <w:lang w:val="en-GB"/>
-        </w:rPr>
-        <w:lastRenderedPageBreak/>
-        <w:t>2.1 Logical Schema</w:t>
+      <w:bookmarkStart w:id="0" w:name="_GoBack"/>
+      <w:bookmarkEnd w:id="0"/>
+      <w:r>
+        <w:rPr>
+          <w:lang w:val="en-GB"/>
+        </w:rPr>
+        <w:t xml:space="preserve">2.1 </w:t>
+      </w:r>
+      <w:r>
+        <w:rPr>
+          <w:lang w:val="en-GB"/>
+        </w:rPr>
+        <w:t>Dimensional Modelling</w:t>
       </w:r>
     </w:p>
     <w:p>
@@ -1327,7 +1358,25 @@
         <w:rPr>
           <w:lang w:val="en-GB"/>
         </w:rPr>
-        <w:t xml:space="preserve">below shows the logical schema of the </w:t>
+        <w:t xml:space="preserve">below shows the </w:t>
+      </w:r>
+      <w:r>
+        <w:rPr>
+          <w:lang w:val="en-GB"/>
+        </w:rPr>
+        <w:t>Dimension table design (after all the prior normalization process).</w:t>
+      </w:r>
+      <w:r>
+        <w:rPr>
+          <w:lang w:val="en-GB"/>
+        </w:rPr>
+        <w:t xml:space="preserve"> </w:t>
+      </w:r>
+      <w:r>
+        <w:rPr>
+          <w:lang w:val="en-GB"/>
+        </w:rPr>
+        <w:t>Items starting with dim is the Dimensional table and items starting with fact is the Fact table. The relationships between the tables via primary and foreign key are also shown here.</w:t>
       </w:r>
     </w:p>
     <w:p>
@@ -1345,9 +1394,9 @@
           <w:lang w:val="en-SG"/>
         </w:rPr>
         <w:drawing>
-          <wp:inline distT="0" distB="0" distL="0" distR="0" wp14:anchorId="2F9556A6" wp14:editId="067EADEA">
-            <wp:extent cx="6584315" cy="5151755"/>
-            <wp:effectExtent l="0" t="0" r="6985" b="0"/>
+          <wp:inline distT="0" distB="0" distL="0" distR="0" wp14:anchorId="2F9556A6" wp14:editId="49B6A71A">
+            <wp:extent cx="6584315" cy="5577840"/>
+            <wp:effectExtent l="0" t="0" r="6985" b="3810"/>
             <wp:docPr id="26" name="Picture 26"/>
             <wp:cNvGraphicFramePr>
               <a:graphicFrameLocks xmlns:a="http://schemas.openxmlformats.org/drawingml/2006/main" noChangeAspect="1"/>
@@ -1377,7 +1426,7 @@
                   <pic:spPr bwMode="auto">
                     <a:xfrm>
                       <a:off x="0" y="0"/>
-                      <a:ext cx="6584315" cy="5151755"/>
+                      <a:ext cx="6584315" cy="5577840"/>
                     </a:xfrm>
                     <a:prstGeom prst="rect">
                       <a:avLst/>
@@ -1390,8 +1439,6 @@
           </wp:inline>
         </w:drawing>
       </w:r>
-      <w:bookmarkStart w:id="0" w:name="_GoBack"/>
-      <w:bookmarkEnd w:id="0"/>
     </w:p>
     <w:sectPr>
       <w:headerReference w:type="default" r:id="rId16"/>
@@ -4193,7 +4240,7 @@
 </file>
 
 <file path=customXml/itemProps4.xml><?xml version="1.0" encoding="utf-8"?>
-<ds:datastoreItem xmlns:ds="http://schemas.openxmlformats.org/officeDocument/2006/customXml" ds:itemID="{B2626827-5F7E-4EC6-9766-37D04CFFC49B}">
+<ds:datastoreItem xmlns:ds="http://schemas.openxmlformats.org/officeDocument/2006/customXml" ds:itemID="{2C6A1255-AF0F-41B0-882C-19B7B17DC1A4}">
   <ds:schemaRefs>
     <ds:schemaRef ds:uri="http://schemas.openxmlformats.org/officeDocument/2006/bibliography"/>
   </ds:schemaRefs>

</xml_diff>

<commit_message>
Added contents.txt for details of the CA submission for Richard, Updated design doc.
</commit_message>
<xml_diff>
--- a/docs/Data Warehouse Design Documentation.docx
+++ b/docs/Data Warehouse Design Documentation.docx
@@ -31,58 +31,72 @@
           <w:lang w:val="en-GB"/>
         </w:rPr>
       </w:pPr>
+      <w:bookmarkStart w:id="0" w:name="_Toc463817318"/>
       <w:r>
         <w:rPr>
           <w:sz w:val="48"/>
           <w:szCs w:val="48"/>
           <w:lang w:val="en-GB"/>
         </w:rPr>
-        <w:t xml:space="preserve">Workshop 6: </w:t>
-      </w:r>
-    </w:p>
-    <w:p>
-      <w:pPr>
-        <w:pStyle w:val="Heading1"/>
+        <w:t>Workshop 6:</w:t>
+      </w:r>
+      <w:bookmarkEnd w:id="0"/>
+      <w:r>
         <w:rPr>
           <w:sz w:val="48"/>
           <w:szCs w:val="48"/>
           <w:lang w:val="en-GB"/>
         </w:rPr>
-      </w:pPr>
-      <w:r>
+        <w:t xml:space="preserve"> </w:t>
+      </w:r>
+    </w:p>
+    <w:p>
+      <w:pPr>
+        <w:pStyle w:val="Heading1"/>
         <w:rPr>
           <w:sz w:val="48"/>
           <w:szCs w:val="48"/>
           <w:lang w:val="en-GB"/>
         </w:rPr>
-        <w:t xml:space="preserve">Data Warehouse </w:t>
-      </w:r>
+      </w:pPr>
+      <w:bookmarkStart w:id="1" w:name="_Toc463817319"/>
       <w:r>
         <w:rPr>
           <w:sz w:val="48"/>
           <w:szCs w:val="48"/>
           <w:lang w:val="en-GB"/>
         </w:rPr>
-        <w:t>Design Documentation</w:t>
-      </w:r>
-    </w:p>
-    <w:p>
-      <w:pPr>
-        <w:pStyle w:val="Heading1"/>
+        <w:t xml:space="preserve">Data Warehouse </w:t>
+      </w:r>
+      <w:r>
         <w:rPr>
           <w:sz w:val="48"/>
           <w:szCs w:val="48"/>
           <w:lang w:val="en-GB"/>
         </w:rPr>
-      </w:pPr>
-      <w:r>
+        <w:t>Design Documentation</w:t>
+      </w:r>
+      <w:bookmarkEnd w:id="1"/>
+    </w:p>
+    <w:p>
+      <w:pPr>
+        <w:pStyle w:val="Heading1"/>
         <w:rPr>
           <w:sz w:val="48"/>
           <w:szCs w:val="48"/>
           <w:lang w:val="en-GB"/>
         </w:rPr>
+      </w:pPr>
+      <w:bookmarkStart w:id="2" w:name="_Toc463817320"/>
+      <w:r>
+        <w:rPr>
+          <w:sz w:val="48"/>
+          <w:szCs w:val="48"/>
+          <w:lang w:val="en-GB"/>
+        </w:rPr>
         <w:t>For Singapore Dengue Insights</w:t>
       </w:r>
+      <w:bookmarkEnd w:id="2"/>
     </w:p>
     <w:p>
       <w:pPr>
@@ -459,6 +473,16 @@
               </w:rPr>
               <w:t xml:space="preserve"> Lee</w:t>
             </w:r>
+            <w:r>
+              <w:rPr>
+                <w:b w:val="0"/>
+                <w:bCs w:val="0"/>
+                <w:sz w:val="36"/>
+                <w:szCs w:val="36"/>
+                <w:lang w:val="en-GB"/>
+              </w:rPr>
+              <w:t xml:space="preserve"> Wai Tong</w:t>
+            </w:r>
           </w:p>
         </w:tc>
         <w:tc>
@@ -496,131 +520,762 @@
         <w:br w:type="page"/>
       </w:r>
     </w:p>
+    <w:sdt>
+      <w:sdtPr>
+        <w:rPr>
+          <w:rFonts w:asciiTheme="minorHAnsi" w:eastAsiaTheme="minorEastAsia" w:hAnsiTheme="minorHAnsi" w:cstheme="minorBidi"/>
+          <w:color w:val="auto"/>
+          <w:sz w:val="26"/>
+          <w:szCs w:val="22"/>
+          <w:lang w:eastAsia="zh-CN"/>
+        </w:rPr>
+        <w:id w:val="-1057931585"/>
+        <w:docPartObj>
+          <w:docPartGallery w:val="Table of Contents"/>
+          <w:docPartUnique/>
+        </w:docPartObj>
+      </w:sdtPr>
+      <w:sdtEndPr>
+        <w:rPr>
+          <w:b/>
+          <w:bCs/>
+          <w:noProof/>
+        </w:rPr>
+      </w:sdtEndPr>
+      <w:sdtContent>
+        <w:p>
+          <w:pPr>
+            <w:pStyle w:val="TOCHeading"/>
+          </w:pPr>
+          <w:r>
+            <w:t>Contents</w:t>
+          </w:r>
+        </w:p>
+        <w:p>
+          <w:pPr>
+            <w:pStyle w:val="TOC1"/>
+            <w:tabs>
+              <w:tab w:val="right" w:leader="dot" w:pos="9350"/>
+            </w:tabs>
+            <w:rPr>
+              <w:noProof/>
+              <w:sz w:val="22"/>
+              <w:lang w:val="en-SG"/>
+            </w:rPr>
+          </w:pPr>
+          <w:r>
+            <w:fldChar w:fldCharType="begin"/>
+          </w:r>
+          <w:r>
+            <w:instrText xml:space="preserve"> TOC \o "1-3" \h \z \u </w:instrText>
+          </w:r>
+          <w:r>
+            <w:fldChar w:fldCharType="separate"/>
+          </w:r>
+        </w:p>
+        <w:p>
+          <w:pPr>
+            <w:pStyle w:val="TOC1"/>
+            <w:tabs>
+              <w:tab w:val="right" w:leader="dot" w:pos="9350"/>
+            </w:tabs>
+            <w:rPr>
+              <w:noProof/>
+              <w:sz w:val="22"/>
+              <w:lang w:val="en-SG"/>
+            </w:rPr>
+          </w:pPr>
+        </w:p>
+        <w:p>
+          <w:pPr>
+            <w:pStyle w:val="TOC1"/>
+            <w:tabs>
+              <w:tab w:val="left" w:pos="440"/>
+              <w:tab w:val="right" w:leader="dot" w:pos="9350"/>
+            </w:tabs>
+            <w:rPr>
+              <w:noProof/>
+              <w:sz w:val="22"/>
+              <w:lang w:val="en-SG"/>
+            </w:rPr>
+          </w:pPr>
+          <w:hyperlink w:anchor="_Toc463817321" w:history="1">
+            <w:r>
+              <w:rPr>
+                <w:rStyle w:val="Hyperlink"/>
+                <w:noProof/>
+              </w:rPr>
+              <w:t>1</w:t>
+            </w:r>
+            <w:r>
+              <w:rPr>
+                <w:noProof/>
+                <w:sz w:val="22"/>
+                <w:lang w:val="en-SG"/>
+              </w:rPr>
+              <w:tab/>
+            </w:r>
+            <w:r>
+              <w:rPr>
+                <w:rStyle w:val="Hyperlink"/>
+                <w:noProof/>
+              </w:rPr>
+              <w:t>Data Warehouse Objectives</w:t>
+            </w:r>
+            <w:r>
+              <w:rPr>
+                <w:noProof/>
+                <w:webHidden/>
+              </w:rPr>
+              <w:tab/>
+            </w:r>
+            <w:r>
+              <w:rPr>
+                <w:noProof/>
+                <w:webHidden/>
+              </w:rPr>
+              <w:fldChar w:fldCharType="begin"/>
+            </w:r>
+            <w:r>
+              <w:rPr>
+                <w:noProof/>
+                <w:webHidden/>
+              </w:rPr>
+              <w:instrText xml:space="preserve"> PAGEREF _Toc463817321 \h </w:instrText>
+            </w:r>
+            <w:r>
+              <w:rPr>
+                <w:noProof/>
+                <w:webHidden/>
+              </w:rPr>
+            </w:r>
+            <w:r>
+              <w:rPr>
+                <w:noProof/>
+                <w:webHidden/>
+              </w:rPr>
+              <w:fldChar w:fldCharType="separate"/>
+            </w:r>
+            <w:r>
+              <w:rPr>
+                <w:noProof/>
+                <w:webHidden/>
+              </w:rPr>
+              <w:t>3</w:t>
+            </w:r>
+            <w:r>
+              <w:rPr>
+                <w:noProof/>
+                <w:webHidden/>
+              </w:rPr>
+              <w:fldChar w:fldCharType="end"/>
+            </w:r>
+          </w:hyperlink>
+        </w:p>
+        <w:p>
+          <w:pPr>
+            <w:pStyle w:val="TOC2"/>
+            <w:tabs>
+              <w:tab w:val="right" w:leader="dot" w:pos="9350"/>
+            </w:tabs>
+            <w:rPr>
+              <w:noProof/>
+              <w:sz w:val="22"/>
+              <w:lang w:val="en-SG"/>
+            </w:rPr>
+          </w:pPr>
+          <w:hyperlink w:anchor="_Toc463817322" w:history="1">
+            <w:r>
+              <w:rPr>
+                <w:rStyle w:val="Hyperlink"/>
+                <w:noProof/>
+                <w:lang w:val="en-GB"/>
+              </w:rPr>
+              <w:t>1.1 Introduction</w:t>
+            </w:r>
+            <w:r>
+              <w:rPr>
+                <w:noProof/>
+                <w:webHidden/>
+              </w:rPr>
+              <w:tab/>
+            </w:r>
+            <w:r>
+              <w:rPr>
+                <w:noProof/>
+                <w:webHidden/>
+              </w:rPr>
+              <w:fldChar w:fldCharType="begin"/>
+            </w:r>
+            <w:r>
+              <w:rPr>
+                <w:noProof/>
+                <w:webHidden/>
+              </w:rPr>
+              <w:instrText xml:space="preserve"> PAGEREF _Toc463817322 \h </w:instrText>
+            </w:r>
+            <w:r>
+              <w:rPr>
+                <w:noProof/>
+                <w:webHidden/>
+              </w:rPr>
+            </w:r>
+            <w:r>
+              <w:rPr>
+                <w:noProof/>
+                <w:webHidden/>
+              </w:rPr>
+              <w:fldChar w:fldCharType="separate"/>
+            </w:r>
+            <w:r>
+              <w:rPr>
+                <w:noProof/>
+                <w:webHidden/>
+              </w:rPr>
+              <w:t>3</w:t>
+            </w:r>
+            <w:r>
+              <w:rPr>
+                <w:noProof/>
+                <w:webHidden/>
+              </w:rPr>
+              <w:fldChar w:fldCharType="end"/>
+            </w:r>
+          </w:hyperlink>
+        </w:p>
+        <w:p>
+          <w:pPr>
+            <w:pStyle w:val="TOC1"/>
+            <w:tabs>
+              <w:tab w:val="left" w:pos="440"/>
+              <w:tab w:val="right" w:leader="dot" w:pos="9350"/>
+            </w:tabs>
+            <w:rPr>
+              <w:noProof/>
+              <w:sz w:val="22"/>
+              <w:lang w:val="en-SG"/>
+            </w:rPr>
+          </w:pPr>
+          <w:hyperlink w:anchor="_Toc463817323" w:history="1">
+            <w:r>
+              <w:rPr>
+                <w:rStyle w:val="Hyperlink"/>
+                <w:noProof/>
+              </w:rPr>
+              <w:t>2</w:t>
+            </w:r>
+            <w:r>
+              <w:rPr>
+                <w:noProof/>
+                <w:sz w:val="22"/>
+                <w:lang w:val="en-SG"/>
+              </w:rPr>
+              <w:tab/>
+            </w:r>
+            <w:r>
+              <w:rPr>
+                <w:rStyle w:val="Hyperlink"/>
+                <w:noProof/>
+              </w:rPr>
+              <w:t>Data Warehouse Design</w:t>
+            </w:r>
+            <w:r>
+              <w:rPr>
+                <w:noProof/>
+                <w:webHidden/>
+              </w:rPr>
+              <w:tab/>
+            </w:r>
+            <w:r>
+              <w:rPr>
+                <w:noProof/>
+                <w:webHidden/>
+              </w:rPr>
+              <w:fldChar w:fldCharType="begin"/>
+            </w:r>
+            <w:r>
+              <w:rPr>
+                <w:noProof/>
+                <w:webHidden/>
+              </w:rPr>
+              <w:instrText xml:space="preserve"> PAGEREF _Toc463817323 \h </w:instrText>
+            </w:r>
+            <w:r>
+              <w:rPr>
+                <w:noProof/>
+                <w:webHidden/>
+              </w:rPr>
+            </w:r>
+            <w:r>
+              <w:rPr>
+                <w:noProof/>
+                <w:webHidden/>
+              </w:rPr>
+              <w:fldChar w:fldCharType="separate"/>
+            </w:r>
+            <w:r>
+              <w:rPr>
+                <w:noProof/>
+                <w:webHidden/>
+              </w:rPr>
+              <w:t>4</w:t>
+            </w:r>
+            <w:r>
+              <w:rPr>
+                <w:noProof/>
+                <w:webHidden/>
+              </w:rPr>
+              <w:fldChar w:fldCharType="end"/>
+            </w:r>
+          </w:hyperlink>
+        </w:p>
+        <w:p>
+          <w:pPr>
+            <w:pStyle w:val="TOC2"/>
+            <w:tabs>
+              <w:tab w:val="right" w:leader="dot" w:pos="9350"/>
+            </w:tabs>
+            <w:rPr>
+              <w:noProof/>
+              <w:sz w:val="22"/>
+              <w:lang w:val="en-SG"/>
+            </w:rPr>
+          </w:pPr>
+          <w:hyperlink w:anchor="_Toc463817324" w:history="1">
+            <w:r>
+              <w:rPr>
+                <w:rStyle w:val="Hyperlink"/>
+                <w:noProof/>
+                <w:lang w:val="en-GB"/>
+              </w:rPr>
+              <w:t>2.1 Design Architecture</w:t>
+            </w:r>
+            <w:r>
+              <w:rPr>
+                <w:noProof/>
+                <w:webHidden/>
+              </w:rPr>
+              <w:tab/>
+            </w:r>
+            <w:r>
+              <w:rPr>
+                <w:noProof/>
+                <w:webHidden/>
+              </w:rPr>
+              <w:fldChar w:fldCharType="begin"/>
+            </w:r>
+            <w:r>
+              <w:rPr>
+                <w:noProof/>
+                <w:webHidden/>
+              </w:rPr>
+              <w:instrText xml:space="preserve"> PAGEREF _Toc463817324 \h </w:instrText>
+            </w:r>
+            <w:r>
+              <w:rPr>
+                <w:noProof/>
+                <w:webHidden/>
+              </w:rPr>
+            </w:r>
+            <w:r>
+              <w:rPr>
+                <w:noProof/>
+                <w:webHidden/>
+              </w:rPr>
+              <w:fldChar w:fldCharType="separate"/>
+            </w:r>
+            <w:r>
+              <w:rPr>
+                <w:noProof/>
+                <w:webHidden/>
+              </w:rPr>
+              <w:t>4</w:t>
+            </w:r>
+            <w:r>
+              <w:rPr>
+                <w:noProof/>
+                <w:webHidden/>
+              </w:rPr>
+              <w:fldChar w:fldCharType="end"/>
+            </w:r>
+          </w:hyperlink>
+        </w:p>
+        <w:p>
+          <w:pPr>
+            <w:pStyle w:val="TOC2"/>
+            <w:tabs>
+              <w:tab w:val="right" w:leader="dot" w:pos="9350"/>
+            </w:tabs>
+            <w:rPr>
+              <w:noProof/>
+              <w:sz w:val="22"/>
+              <w:lang w:val="en-SG"/>
+            </w:rPr>
+          </w:pPr>
+          <w:hyperlink w:anchor="_Toc463817325" w:history="1">
+            <w:r>
+              <w:rPr>
+                <w:rStyle w:val="Hyperlink"/>
+                <w:noProof/>
+                <w:lang w:val="en-GB"/>
+              </w:rPr>
+              <w:t>2.2 Data Dictionary (Metadata) Design</w:t>
+            </w:r>
+            <w:r>
+              <w:rPr>
+                <w:noProof/>
+                <w:webHidden/>
+              </w:rPr>
+              <w:tab/>
+            </w:r>
+            <w:r>
+              <w:rPr>
+                <w:noProof/>
+                <w:webHidden/>
+              </w:rPr>
+              <w:fldChar w:fldCharType="begin"/>
+            </w:r>
+            <w:r>
+              <w:rPr>
+                <w:noProof/>
+                <w:webHidden/>
+              </w:rPr>
+              <w:instrText xml:space="preserve"> PAGEREF _Toc463817325 \h </w:instrText>
+            </w:r>
+            <w:r>
+              <w:rPr>
+                <w:noProof/>
+                <w:webHidden/>
+              </w:rPr>
+            </w:r>
+            <w:r>
+              <w:rPr>
+                <w:noProof/>
+                <w:webHidden/>
+              </w:rPr>
+              <w:fldChar w:fldCharType="separate"/>
+            </w:r>
+            <w:r>
+              <w:rPr>
+                <w:noProof/>
+                <w:webHidden/>
+              </w:rPr>
+              <w:t>6</w:t>
+            </w:r>
+            <w:r>
+              <w:rPr>
+                <w:noProof/>
+                <w:webHidden/>
+              </w:rPr>
+              <w:fldChar w:fldCharType="end"/>
+            </w:r>
+          </w:hyperlink>
+        </w:p>
+        <w:p>
+          <w:pPr>
+            <w:pStyle w:val="TOC2"/>
+            <w:tabs>
+              <w:tab w:val="right" w:leader="dot" w:pos="9350"/>
+            </w:tabs>
+            <w:rPr>
+              <w:noProof/>
+              <w:sz w:val="22"/>
+              <w:lang w:val="en-SG"/>
+            </w:rPr>
+          </w:pPr>
+          <w:hyperlink w:anchor="_Toc463817326" w:history="1">
+            <w:r>
+              <w:rPr>
+                <w:rStyle w:val="Hyperlink"/>
+                <w:noProof/>
+                <w:lang w:val="en-GB"/>
+              </w:rPr>
+              <w:t>2.1 Data Entity Model</w:t>
+            </w:r>
+            <w:r>
+              <w:rPr>
+                <w:noProof/>
+                <w:webHidden/>
+              </w:rPr>
+              <w:tab/>
+            </w:r>
+            <w:r>
+              <w:rPr>
+                <w:noProof/>
+                <w:webHidden/>
+              </w:rPr>
+              <w:fldChar w:fldCharType="begin"/>
+            </w:r>
+            <w:r>
+              <w:rPr>
+                <w:noProof/>
+                <w:webHidden/>
+              </w:rPr>
+              <w:instrText xml:space="preserve"> PAGEREF _Toc463817326 \h </w:instrText>
+            </w:r>
+            <w:r>
+              <w:rPr>
+                <w:noProof/>
+                <w:webHidden/>
+              </w:rPr>
+            </w:r>
+            <w:r>
+              <w:rPr>
+                <w:noProof/>
+                <w:webHidden/>
+              </w:rPr>
+              <w:fldChar w:fldCharType="separate"/>
+            </w:r>
+            <w:r>
+              <w:rPr>
+                <w:noProof/>
+                <w:webHidden/>
+              </w:rPr>
+              <w:t>7</w:t>
+            </w:r>
+            <w:r>
+              <w:rPr>
+                <w:noProof/>
+                <w:webHidden/>
+              </w:rPr>
+              <w:fldChar w:fldCharType="end"/>
+            </w:r>
+          </w:hyperlink>
+        </w:p>
+        <w:p>
+          <w:pPr>
+            <w:pStyle w:val="TOC2"/>
+            <w:tabs>
+              <w:tab w:val="right" w:leader="dot" w:pos="9350"/>
+            </w:tabs>
+            <w:rPr>
+              <w:noProof/>
+              <w:sz w:val="22"/>
+              <w:lang w:val="en-SG"/>
+            </w:rPr>
+          </w:pPr>
+          <w:hyperlink w:anchor="_Toc463817327" w:history="1">
+            <w:r>
+              <w:rPr>
+                <w:rStyle w:val="Hyperlink"/>
+                <w:noProof/>
+                <w:lang w:val="en-GB"/>
+              </w:rPr>
+              <w:t>2.1 Dimensional Modelling</w:t>
+            </w:r>
+            <w:r>
+              <w:rPr>
+                <w:noProof/>
+                <w:webHidden/>
+              </w:rPr>
+              <w:tab/>
+            </w:r>
+            <w:r>
+              <w:rPr>
+                <w:noProof/>
+                <w:webHidden/>
+              </w:rPr>
+              <w:fldChar w:fldCharType="begin"/>
+            </w:r>
+            <w:r>
+              <w:rPr>
+                <w:noProof/>
+                <w:webHidden/>
+              </w:rPr>
+              <w:instrText xml:space="preserve"> PAGEREF _Toc463817327 \h </w:instrText>
+            </w:r>
+            <w:r>
+              <w:rPr>
+                <w:noProof/>
+                <w:webHidden/>
+              </w:rPr>
+            </w:r>
+            <w:r>
+              <w:rPr>
+                <w:noProof/>
+                <w:webHidden/>
+              </w:rPr>
+              <w:fldChar w:fldCharType="separate"/>
+            </w:r>
+            <w:r>
+              <w:rPr>
+                <w:noProof/>
+                <w:webHidden/>
+              </w:rPr>
+              <w:t>8</w:t>
+            </w:r>
+            <w:r>
+              <w:rPr>
+                <w:noProof/>
+                <w:webHidden/>
+              </w:rPr>
+              <w:fldChar w:fldCharType="end"/>
+            </w:r>
+          </w:hyperlink>
+        </w:p>
+        <w:p>
+          <w:r>
+            <w:rPr>
+              <w:b/>
+              <w:bCs/>
+              <w:noProof/>
+            </w:rPr>
+            <w:fldChar w:fldCharType="end"/>
+          </w:r>
+        </w:p>
+      </w:sdtContent>
+    </w:sdt>
+    <w:p>
+      <w:pPr>
+        <w:jc w:val="left"/>
+        <w:rPr>
+          <w:rFonts w:asciiTheme="majorHAnsi" w:eastAsiaTheme="majorEastAsia" w:hAnsiTheme="majorHAnsi" w:cstheme="majorBidi"/>
+          <w:color w:val="365F91" w:themeColor="accent1" w:themeShade="BF"/>
+          <w:sz w:val="32"/>
+          <w:szCs w:val="32"/>
+          <w:highlight w:val="lightGray"/>
+        </w:rPr>
+      </w:pPr>
+      <w:r>
+        <w:rPr>
+          <w:highlight w:val="lightGray"/>
+        </w:rPr>
+        <w:br w:type="page"/>
+      </w:r>
+    </w:p>
+    <w:p>
+      <w:pPr>
+        <w:pStyle w:val="Heading1"/>
+      </w:pPr>
+      <w:bookmarkStart w:id="3" w:name="_Toc463817321"/>
+      <w:r>
+        <w:lastRenderedPageBreak/>
+        <w:t>1</w:t>
+      </w:r>
+      <w:r>
+        <w:tab/>
+      </w:r>
+      <w:r>
+        <w:t>Data Warehouse Objectives</w:t>
+      </w:r>
+      <w:bookmarkEnd w:id="3"/>
+    </w:p>
+    <w:p>
+      <w:pPr>
+        <w:pStyle w:val="Heading2"/>
+        <w:rPr>
+          <w:lang w:val="en-GB"/>
+        </w:rPr>
+      </w:pPr>
+    </w:p>
+    <w:p>
+      <w:pPr>
+        <w:pStyle w:val="Heading2"/>
+        <w:rPr>
+          <w:lang w:val="en-GB"/>
+        </w:rPr>
+      </w:pPr>
+      <w:bookmarkStart w:id="4" w:name="_Toc463817322"/>
+      <w:r>
+        <w:rPr>
+          <w:lang w:val="en-GB"/>
+        </w:rPr>
+        <w:t xml:space="preserve">1.1 </w:t>
+      </w:r>
+      <w:r>
+        <w:rPr>
+          <w:lang w:val="en-GB"/>
+        </w:rPr>
+        <w:t>Introduction</w:t>
+      </w:r>
+      <w:bookmarkEnd w:id="4"/>
+    </w:p>
+    <w:p>
+      <w:pPr>
+        <w:rPr>
+          <w:lang w:val="en-GB"/>
+        </w:rPr>
+      </w:pPr>
+      <w:r>
+        <w:rPr>
+          <w:lang w:val="en-GB"/>
+        </w:rPr>
+        <w:t xml:space="preserve">The objectives of the dengue data warehouse </w:t>
+      </w:r>
+      <w:r>
+        <w:rPr>
+          <w:lang w:val="en-GB"/>
+        </w:rPr>
+        <w:t xml:space="preserve">are </w:t>
+      </w:r>
+      <w:r>
+        <w:rPr>
+          <w:lang w:val="en-GB"/>
+        </w:rPr>
+        <w:t>to provide data insights into the possible factors that can affect the spread of dengue outbreak within Singapore</w:t>
+      </w:r>
+      <w:r>
+        <w:rPr>
+          <w:lang w:val="en-GB"/>
+        </w:rPr>
+        <w:t xml:space="preserve"> in different time windows (daily, weekly and monthly)</w:t>
+      </w:r>
+      <w:r>
+        <w:rPr>
+          <w:lang w:val="en-GB"/>
+        </w:rPr>
+        <w:t>.</w:t>
+      </w:r>
+      <w:r>
+        <w:rPr>
+          <w:lang w:val="en-GB"/>
+        </w:rPr>
+        <w:t xml:space="preserve"> They include time sensitive data such as weather data, </w:t>
+      </w:r>
+      <w:r>
+        <w:rPr>
+          <w:lang w:val="en-GB"/>
+        </w:rPr>
+        <w:t>dengue clusters data and health data (More details can be found in later part of this document).</w:t>
+      </w:r>
+    </w:p>
+    <w:p>
+      <w:pPr>
+        <w:rPr>
+          <w:szCs w:val="26"/>
+        </w:rPr>
+      </w:pPr>
+    </w:p>
+    <w:p>
+      <w:pPr>
+        <w:jc w:val="left"/>
+        <w:rPr>
+          <w:u w:val="single"/>
+          <w:lang w:val="en-GB"/>
+        </w:rPr>
+      </w:pPr>
+      <w:r>
+        <w:rPr>
+          <w:u w:val="single"/>
+          <w:lang w:val="en-GB"/>
+        </w:rPr>
+        <w:br w:type="page"/>
+      </w:r>
+    </w:p>
     <w:p>
       <w:pPr>
         <w:pStyle w:val="Heading1"/>
         <w:numPr>
           <w:ilvl w:val="0"/>
-          <w:numId w:val="11"/>
+          <w:numId w:val="17"/>
         </w:numPr>
       </w:pPr>
-      <w:r>
-        <w:lastRenderedPageBreak/>
-        <w:t>Data Warehouse Objectives</w:t>
-      </w:r>
-    </w:p>
-    <w:p>
-      <w:pPr>
-        <w:pStyle w:val="Heading2"/>
-        <w:rPr>
-          <w:lang w:val="en-GB"/>
-        </w:rPr>
-      </w:pPr>
-    </w:p>
-    <w:p>
-      <w:pPr>
-        <w:pStyle w:val="Heading2"/>
-        <w:rPr>
-          <w:lang w:val="en-GB"/>
-        </w:rPr>
-      </w:pPr>
-      <w:r>
-        <w:rPr>
-          <w:lang w:val="en-GB"/>
-        </w:rPr>
-        <w:t xml:space="preserve">1.1 </w:t>
-      </w:r>
-      <w:r>
-        <w:rPr>
-          <w:lang w:val="en-GB"/>
-        </w:rPr>
-        <w:t>Introduction</w:t>
-      </w:r>
-    </w:p>
-    <w:p>
-      <w:pPr>
-        <w:rPr>
-          <w:lang w:val="en-GB"/>
-        </w:rPr>
-      </w:pPr>
-      <w:r>
-        <w:rPr>
-          <w:lang w:val="en-GB"/>
-        </w:rPr>
-        <w:t xml:space="preserve">The objectives of the dengue data warehouse </w:t>
-      </w:r>
-      <w:r>
-        <w:rPr>
-          <w:lang w:val="en-GB"/>
-        </w:rPr>
-        <w:t xml:space="preserve">are </w:t>
-      </w:r>
-      <w:r>
-        <w:rPr>
-          <w:lang w:val="en-GB"/>
-        </w:rPr>
-        <w:t>to provide data insights into the possible factors that can affect the spread of dengue outbreak within Singapore</w:t>
-      </w:r>
-      <w:r>
-        <w:rPr>
-          <w:lang w:val="en-GB"/>
-        </w:rPr>
-        <w:t xml:space="preserve"> in different time windows (daily, weekly and monthly)</w:t>
-      </w:r>
-      <w:r>
-        <w:rPr>
-          <w:lang w:val="en-GB"/>
-        </w:rPr>
-        <w:t>.</w:t>
-      </w:r>
-      <w:r>
-        <w:rPr>
-          <w:lang w:val="en-GB"/>
-        </w:rPr>
-        <w:t xml:space="preserve"> They include time sensitive data such as weather data, </w:t>
-      </w:r>
-      <w:r>
-        <w:rPr>
-          <w:lang w:val="en-GB"/>
-        </w:rPr>
-        <w:t>dengue clusters data and health data (More details can be found in later part of this document).</w:t>
-      </w:r>
-    </w:p>
-    <w:p>
-      <w:pPr>
-        <w:rPr>
-          <w:szCs w:val="26"/>
-        </w:rPr>
-      </w:pPr>
-    </w:p>
-    <w:p>
-      <w:pPr>
-        <w:jc w:val="left"/>
-        <w:rPr>
-          <w:u w:val="single"/>
-          <w:lang w:val="en-GB"/>
-        </w:rPr>
-      </w:pPr>
-      <w:r>
-        <w:rPr>
-          <w:u w:val="single"/>
-          <w:lang w:val="en-GB"/>
-        </w:rPr>
-        <w:br w:type="page"/>
-      </w:r>
-    </w:p>
-    <w:p>
-      <w:pPr>
-        <w:pStyle w:val="Heading1"/>
-        <w:numPr>
-          <w:ilvl w:val="0"/>
-          <w:numId w:val="11"/>
-        </w:numPr>
-      </w:pPr>
+      <w:bookmarkStart w:id="5" w:name="_Toc463817323"/>
       <w:r>
         <w:lastRenderedPageBreak/>
         <w:t>Data Warehouse Design</w:t>
       </w:r>
+      <w:bookmarkEnd w:id="5"/>
     </w:p>
     <w:p>
       <w:pPr>
@@ -637,6 +1292,7 @@
           <w:lang w:val="en-GB"/>
         </w:rPr>
       </w:pPr>
+      <w:bookmarkStart w:id="6" w:name="_Toc463817324"/>
       <w:r>
         <w:rPr>
           <w:lang w:val="en-GB"/>
@@ -661,6 +1317,7 @@
         </w:rPr>
         <w:t>Design Architecture</w:t>
       </w:r>
+      <w:bookmarkEnd w:id="6"/>
     </w:p>
     <w:p>
       <w:pPr>
@@ -687,10 +1344,10 @@
             <v:path o:extrusionok="f" gradientshapeok="t" o:connecttype="rect"/>
             <o:lock v:ext="edit" aspectratio="t"/>
           </v:shapetype>
-          <v:shape id="_x0000_i1025" type="#_x0000_t75" style="width:467.4pt;height:238.8pt" o:ole="">
+          <v:shape id="_x0000_i1025" type="#_x0000_t75" style="width:467.15pt;height:238.75pt" o:ole="">
             <v:imagedata r:id="rId11" o:title=""/>
           </v:shape>
-          <o:OLEObject Type="Embed" ProgID="Visio.Drawing.15" ShapeID="_x0000_i1025" DrawAspect="Content" ObjectID="_1536786319" r:id="rId12"/>
+          <o:OLEObject Type="Embed" ProgID="Visio.Drawing.15" ShapeID="_x0000_i1025" DrawAspect="Content" ObjectID="_1537560033" r:id="rId12"/>
         </w:object>
       </w:r>
     </w:p>
@@ -705,7 +1362,27 @@
         <w:rPr>
           <w:lang w:val="en-GB"/>
         </w:rPr>
-        <w:t xml:space="preserve">The above diagram depicts the overall hardware and software architecture of the data warehouse. The dengue data, weather data and health data are all extracted </w:t>
+        <w:t xml:space="preserve">The above diagram depicts the overall hardware and software architecture of the data warehouse. </w:t>
+      </w:r>
+      <w:r>
+        <w:rPr>
+          <w:lang w:val="en-GB"/>
+        </w:rPr>
+        <w:t>In our data warehouse design, the ETL process basically takes place in the staging area where the externally sourced data are located.</w:t>
+      </w:r>
+    </w:p>
+    <w:p>
+      <w:pPr>
+        <w:jc w:val="left"/>
+        <w:rPr>
+          <w:lang w:val="en-GB"/>
+        </w:rPr>
+      </w:pPr>
+      <w:r>
+        <w:rPr>
+          <w:lang w:val="en-GB"/>
+        </w:rPr>
+        <w:t xml:space="preserve">The dengue data, weather data and health data are all extracted </w:t>
       </w:r>
       <w:r>
         <w:rPr>
@@ -767,16 +1444,16 @@
         <w:rPr>
           <w:lang w:val="en-GB"/>
         </w:rPr>
-        <w:t>It is in this data mart (summary data) where data gets broken into smaller units to cater for different business user group needs.</w:t>
-      </w:r>
-    </w:p>
-    <w:p>
-      <w:pPr>
-        <w:jc w:val="left"/>
-        <w:rPr>
-          <w:lang w:val="en-GB"/>
-        </w:rPr>
-      </w:pPr>
+        <w:t xml:space="preserve">It is in this data mart (summary data) where data gets broken into smaller units to cater for different </w:t>
+      </w:r>
+      <w:r>
+        <w:rPr>
+          <w:lang w:val="en-GB"/>
+        </w:rPr>
+        <w:t>use cases. In our case, we are generating data to allow users to have insights on what could be possible factors that can affect dengue outbreak both from individual factors such as weather data (PSI, Temperature, UV Index etc.) broken into different time frame.</w:t>
+      </w:r>
+      <w:bookmarkStart w:id="7" w:name="_GoBack"/>
+      <w:bookmarkEnd w:id="7"/>
     </w:p>
     <w:p>
       <w:pPr>
@@ -927,6 +1604,25 @@
     </w:p>
     <w:p>
       <w:pPr>
+        <w:pStyle w:val="ListParagraph"/>
+        <w:numPr>
+          <w:ilvl w:val="0"/>
+          <w:numId w:val="15"/>
+        </w:numPr>
+        <w:jc w:val="left"/>
+        <w:rPr>
+          <w:lang w:val="en-GB"/>
+        </w:rPr>
+      </w:pPr>
+      <w:r>
+        <w:rPr>
+          <w:lang w:val="en-GB"/>
+        </w:rPr>
+        <w:t>As the database volume is not big for this assignment, the output of the database is in the form of ETL.</w:t>
+      </w:r>
+    </w:p>
+    <w:p>
+      <w:pPr>
         <w:jc w:val="left"/>
         <w:rPr>
           <w:lang w:val="en-GB"/>
@@ -962,6 +1658,7 @@
           <w:lang w:val="en-GB"/>
         </w:rPr>
       </w:pPr>
+      <w:bookmarkStart w:id="8" w:name="_Toc463817325"/>
       <w:r>
         <w:rPr>
           <w:lang w:val="en-GB"/>
@@ -969,6 +1666,7 @@
         <w:lastRenderedPageBreak/>
         <w:t>2.2 Data Dictionary (Metadata) Design</w:t>
       </w:r>
+      <w:bookmarkEnd w:id="8"/>
     </w:p>
     <w:p>
       <w:pPr>
@@ -1075,6 +1773,7 @@
           <w:lang w:val="en-GB"/>
         </w:rPr>
       </w:pPr>
+      <w:bookmarkStart w:id="9" w:name="_Toc463817326"/>
       <w:r>
         <w:rPr>
           <w:lang w:val="en-GB"/>
@@ -1082,6 +1781,7 @@
         <w:lastRenderedPageBreak/>
         <w:t>2.1 Data Entity Model</w:t>
       </w:r>
+      <w:bookmarkEnd w:id="9"/>
     </w:p>
     <w:p>
       <w:pPr>
@@ -1327,8 +2027,7 @@
           <w:lang w:val="en-GB"/>
         </w:rPr>
       </w:pPr>
-      <w:bookmarkStart w:id="0" w:name="_GoBack"/>
-      <w:bookmarkEnd w:id="0"/>
+      <w:bookmarkStart w:id="10" w:name="_Toc463817327"/>
       <w:r>
         <w:rPr>
           <w:lang w:val="en-GB"/>
@@ -1341,6 +2040,7 @@
         </w:rPr>
         <w:t>Dimensional Modelling</w:t>
       </w:r>
+      <w:bookmarkEnd w:id="10"/>
     </w:p>
     <w:p>
       <w:pPr>
@@ -1394,10 +2094,10 @@
           <w:lang w:val="en-SG"/>
         </w:rPr>
         <w:drawing>
-          <wp:inline distT="0" distB="0" distL="0" distR="0" wp14:anchorId="2F9556A6" wp14:editId="49B6A71A">
-            <wp:extent cx="6584315" cy="5577840"/>
-            <wp:effectExtent l="0" t="0" r="6985" b="3810"/>
-            <wp:docPr id="26" name="Picture 26"/>
+          <wp:inline distT="0" distB="0" distL="0" distR="0" wp14:anchorId="090476F8" wp14:editId="0EFF30D8">
+            <wp:extent cx="6645275" cy="5151755"/>
+            <wp:effectExtent l="0" t="0" r="3175" b="0"/>
+            <wp:docPr id="1" name="Picture 1"/>
             <wp:cNvGraphicFramePr>
               <a:graphicFrameLocks xmlns:a="http://schemas.openxmlformats.org/drawingml/2006/main" noChangeAspect="1"/>
             </wp:cNvGraphicFramePr>
@@ -1426,7 +2126,7 @@
                   <pic:spPr bwMode="auto">
                     <a:xfrm>
                       <a:off x="0" y="0"/>
-                      <a:ext cx="6584315" cy="5577840"/>
+                      <a:ext cx="6645275" cy="5151755"/>
                     </a:xfrm>
                     <a:prstGeom prst="rect">
                       <a:avLst/>
@@ -2237,6 +2937,95 @@
     </w:lvl>
   </w:abstractNum>
   <w:abstractNum w:abstractNumId="7" w15:restartNumberingAfterBreak="0">
+    <w:nsid w:val="589504E3"/>
+    <w:multiLevelType w:val="hybridMultilevel"/>
+    <w:tmpl w:val="564E5F92"/>
+    <w:lvl w:ilvl="0" w:tplc="60F638DA">
+      <w:start w:val="2"/>
+      <w:numFmt w:val="decimal"/>
+      <w:lvlText w:val="%1"/>
+      <w:lvlJc w:val="left"/>
+      <w:pPr>
+        <w:ind w:left="720" w:hanging="360"/>
+      </w:pPr>
+      <w:rPr>
+        <w:rFonts w:hint="default"/>
+      </w:rPr>
+    </w:lvl>
+    <w:lvl w:ilvl="1" w:tplc="48090019" w:tentative="1">
+      <w:start w:val="1"/>
+      <w:numFmt w:val="lowerLetter"/>
+      <w:lvlText w:val="%2."/>
+      <w:lvlJc w:val="left"/>
+      <w:pPr>
+        <w:ind w:left="1440" w:hanging="360"/>
+      </w:pPr>
+    </w:lvl>
+    <w:lvl w:ilvl="2" w:tplc="4809001B" w:tentative="1">
+      <w:start w:val="1"/>
+      <w:numFmt w:val="lowerRoman"/>
+      <w:lvlText w:val="%3."/>
+      <w:lvlJc w:val="right"/>
+      <w:pPr>
+        <w:ind w:left="2160" w:hanging="180"/>
+      </w:pPr>
+    </w:lvl>
+    <w:lvl w:ilvl="3" w:tplc="4809000F" w:tentative="1">
+      <w:start w:val="1"/>
+      <w:numFmt w:val="decimal"/>
+      <w:lvlText w:val="%4."/>
+      <w:lvlJc w:val="left"/>
+      <w:pPr>
+        <w:ind w:left="2880" w:hanging="360"/>
+      </w:pPr>
+    </w:lvl>
+    <w:lvl w:ilvl="4" w:tplc="48090019" w:tentative="1">
+      <w:start w:val="1"/>
+      <w:numFmt w:val="lowerLetter"/>
+      <w:lvlText w:val="%5."/>
+      <w:lvlJc w:val="left"/>
+      <w:pPr>
+        <w:ind w:left="3600" w:hanging="360"/>
+      </w:pPr>
+    </w:lvl>
+    <w:lvl w:ilvl="5" w:tplc="4809001B" w:tentative="1">
+      <w:start w:val="1"/>
+      <w:numFmt w:val="lowerRoman"/>
+      <w:lvlText w:val="%6."/>
+      <w:lvlJc w:val="right"/>
+      <w:pPr>
+        <w:ind w:left="4320" w:hanging="180"/>
+      </w:pPr>
+    </w:lvl>
+    <w:lvl w:ilvl="6" w:tplc="4809000F" w:tentative="1">
+      <w:start w:val="1"/>
+      <w:numFmt w:val="decimal"/>
+      <w:lvlText w:val="%7."/>
+      <w:lvlJc w:val="left"/>
+      <w:pPr>
+        <w:ind w:left="5040" w:hanging="360"/>
+      </w:pPr>
+    </w:lvl>
+    <w:lvl w:ilvl="7" w:tplc="48090019" w:tentative="1">
+      <w:start w:val="1"/>
+      <w:numFmt w:val="lowerLetter"/>
+      <w:lvlText w:val="%8."/>
+      <w:lvlJc w:val="left"/>
+      <w:pPr>
+        <w:ind w:left="5760" w:hanging="360"/>
+      </w:pPr>
+    </w:lvl>
+    <w:lvl w:ilvl="8" w:tplc="4809001B" w:tentative="1">
+      <w:start w:val="1"/>
+      <w:numFmt w:val="lowerRoman"/>
+      <w:lvlText w:val="%9."/>
+      <w:lvlJc w:val="right"/>
+      <w:pPr>
+        <w:ind w:left="6480" w:hanging="180"/>
+      </w:pPr>
+    </w:lvl>
+  </w:abstractNum>
+  <w:abstractNum w:abstractNumId="8" w15:restartNumberingAfterBreak="0">
     <w:nsid w:val="69BD4669"/>
     <w:multiLevelType w:val="hybridMultilevel"/>
     <w:tmpl w:val="D396A00E"/>
@@ -2325,7 +3114,7 @@
       </w:pPr>
     </w:lvl>
   </w:abstractNum>
-  <w:abstractNum w:abstractNumId="8" w15:restartNumberingAfterBreak="0">
+  <w:abstractNum w:abstractNumId="9" w15:restartNumberingAfterBreak="0">
     <w:nsid w:val="6F707531"/>
     <w:multiLevelType w:val="hybridMultilevel"/>
     <w:tmpl w:val="D24C6298"/>
@@ -2414,7 +3203,7 @@
       </w:pPr>
     </w:lvl>
   </w:abstractNum>
-  <w:abstractNum w:abstractNumId="9" w15:restartNumberingAfterBreak="0">
+  <w:abstractNum w:abstractNumId="10" w15:restartNumberingAfterBreak="0">
     <w:nsid w:val="709566D3"/>
     <w:multiLevelType w:val="multilevel"/>
     <w:tmpl w:val="0409001F"/>
@@ -2500,7 +3289,7 @@
       </w:pPr>
     </w:lvl>
   </w:abstractNum>
-  <w:abstractNum w:abstractNumId="10" w15:restartNumberingAfterBreak="0">
+  <w:abstractNum w:abstractNumId="11" w15:restartNumberingAfterBreak="0">
     <w:nsid w:val="71B87645"/>
     <w:multiLevelType w:val="hybridMultilevel"/>
     <w:tmpl w:val="D954E2DA"/>
@@ -2589,7 +3378,96 @@
       </w:pPr>
     </w:lvl>
   </w:abstractNum>
-  <w:abstractNum w:abstractNumId="11" w15:restartNumberingAfterBreak="0">
+  <w:abstractNum w:abstractNumId="12" w15:restartNumberingAfterBreak="0">
+    <w:nsid w:val="781478FD"/>
+    <w:multiLevelType w:val="hybridMultilevel"/>
+    <w:tmpl w:val="E514BBCE"/>
+    <w:lvl w:ilvl="0" w:tplc="CA58117A">
+      <w:start w:val="2"/>
+      <w:numFmt w:val="decimal"/>
+      <w:lvlText w:val="%1"/>
+      <w:lvlJc w:val="left"/>
+      <w:pPr>
+        <w:ind w:left="720" w:hanging="360"/>
+      </w:pPr>
+      <w:rPr>
+        <w:rFonts w:hint="default"/>
+      </w:rPr>
+    </w:lvl>
+    <w:lvl w:ilvl="1" w:tplc="48090019" w:tentative="1">
+      <w:start w:val="1"/>
+      <w:numFmt w:val="lowerLetter"/>
+      <w:lvlText w:val="%2."/>
+      <w:lvlJc w:val="left"/>
+      <w:pPr>
+        <w:ind w:left="1440" w:hanging="360"/>
+      </w:pPr>
+    </w:lvl>
+    <w:lvl w:ilvl="2" w:tplc="4809001B" w:tentative="1">
+      <w:start w:val="1"/>
+      <w:numFmt w:val="lowerRoman"/>
+      <w:lvlText w:val="%3."/>
+      <w:lvlJc w:val="right"/>
+      <w:pPr>
+        <w:ind w:left="2160" w:hanging="180"/>
+      </w:pPr>
+    </w:lvl>
+    <w:lvl w:ilvl="3" w:tplc="4809000F" w:tentative="1">
+      <w:start w:val="1"/>
+      <w:numFmt w:val="decimal"/>
+      <w:lvlText w:val="%4."/>
+      <w:lvlJc w:val="left"/>
+      <w:pPr>
+        <w:ind w:left="2880" w:hanging="360"/>
+      </w:pPr>
+    </w:lvl>
+    <w:lvl w:ilvl="4" w:tplc="48090019" w:tentative="1">
+      <w:start w:val="1"/>
+      <w:numFmt w:val="lowerLetter"/>
+      <w:lvlText w:val="%5."/>
+      <w:lvlJc w:val="left"/>
+      <w:pPr>
+        <w:ind w:left="3600" w:hanging="360"/>
+      </w:pPr>
+    </w:lvl>
+    <w:lvl w:ilvl="5" w:tplc="4809001B" w:tentative="1">
+      <w:start w:val="1"/>
+      <w:numFmt w:val="lowerRoman"/>
+      <w:lvlText w:val="%6."/>
+      <w:lvlJc w:val="right"/>
+      <w:pPr>
+        <w:ind w:left="4320" w:hanging="180"/>
+      </w:pPr>
+    </w:lvl>
+    <w:lvl w:ilvl="6" w:tplc="4809000F" w:tentative="1">
+      <w:start w:val="1"/>
+      <w:numFmt w:val="decimal"/>
+      <w:lvlText w:val="%7."/>
+      <w:lvlJc w:val="left"/>
+      <w:pPr>
+        <w:ind w:left="5040" w:hanging="360"/>
+      </w:pPr>
+    </w:lvl>
+    <w:lvl w:ilvl="7" w:tplc="48090019" w:tentative="1">
+      <w:start w:val="1"/>
+      <w:numFmt w:val="lowerLetter"/>
+      <w:lvlText w:val="%8."/>
+      <w:lvlJc w:val="left"/>
+      <w:pPr>
+        <w:ind w:left="5760" w:hanging="360"/>
+      </w:pPr>
+    </w:lvl>
+    <w:lvl w:ilvl="8" w:tplc="4809001B" w:tentative="1">
+      <w:start w:val="1"/>
+      <w:numFmt w:val="lowerRoman"/>
+      <w:lvlText w:val="%9."/>
+      <w:lvlJc w:val="right"/>
+      <w:pPr>
+        <w:ind w:left="6480" w:hanging="180"/>
+      </w:pPr>
+    </w:lvl>
+  </w:abstractNum>
+  <w:abstractNum w:abstractNumId="13" w15:restartNumberingAfterBreak="0">
     <w:nsid w:val="7D63215D"/>
     <w:multiLevelType w:val="hybridMultilevel"/>
     <w:tmpl w:val="DBF85338"/>
@@ -2678,7 +3556,7 @@
       </w:pPr>
     </w:lvl>
   </w:abstractNum>
-  <w:abstractNum w:abstractNumId="12" w15:restartNumberingAfterBreak="0">
+  <w:abstractNum w:abstractNumId="14" w15:restartNumberingAfterBreak="0">
     <w:nsid w:val="7E1710BC"/>
     <w:multiLevelType w:val="hybridMultilevel"/>
     <w:tmpl w:val="8758A10C"/>
@@ -2767,7 +3645,7 @@
       </w:pPr>
     </w:lvl>
   </w:abstractNum>
-  <w:abstractNum w:abstractNumId="13" w15:restartNumberingAfterBreak="0">
+  <w:abstractNum w:abstractNumId="15" w15:restartNumberingAfterBreak="0">
     <w:nsid w:val="7E58591F"/>
     <w:multiLevelType w:val="hybridMultilevel"/>
     <w:tmpl w:val="38EC1344"/>
@@ -2858,7 +3736,7 @@
       </w:pPr>
     </w:lvl>
   </w:abstractNum>
-  <w:abstractNum w:abstractNumId="14" w15:restartNumberingAfterBreak="0">
+  <w:abstractNum w:abstractNumId="16" w15:restartNumberingAfterBreak="0">
     <w:nsid w:val="7FAC38EC"/>
     <w:multiLevelType w:val="hybridMultilevel"/>
     <w:tmpl w:val="D954E2DA"/>
@@ -2948,28 +3826,28 @@
     </w:lvl>
   </w:abstractNum>
   <w:num w:numId="1">
-    <w:abstractNumId w:val="13"/>
+    <w:abstractNumId w:val="15"/>
   </w:num>
   <w:num w:numId="2">
-    <w:abstractNumId w:val="11"/>
+    <w:abstractNumId w:val="13"/>
   </w:num>
   <w:num w:numId="3">
     <w:abstractNumId w:val="1"/>
   </w:num>
   <w:num w:numId="4">
-    <w:abstractNumId w:val="9"/>
+    <w:abstractNumId w:val="10"/>
   </w:num>
   <w:num w:numId="5">
     <w:abstractNumId w:val="6"/>
   </w:num>
   <w:num w:numId="6">
-    <w:abstractNumId w:val="12"/>
+    <w:abstractNumId w:val="14"/>
   </w:num>
   <w:num w:numId="7">
     <w:abstractNumId w:val="0"/>
   </w:num>
   <w:num w:numId="8">
-    <w:abstractNumId w:val="7"/>
+    <w:abstractNumId w:val="8"/>
   </w:num>
   <w:num w:numId="9">
     <w:abstractNumId w:val="5"/>
@@ -2978,19 +3856,25 @@
     <w:abstractNumId w:val="2"/>
   </w:num>
   <w:num w:numId="11">
-    <w:abstractNumId w:val="10"/>
+    <w:abstractNumId w:val="11"/>
   </w:num>
   <w:num w:numId="12">
     <w:abstractNumId w:val="4"/>
   </w:num>
   <w:num w:numId="13">
-    <w:abstractNumId w:val="14"/>
+    <w:abstractNumId w:val="16"/>
   </w:num>
   <w:num w:numId="14">
     <w:abstractNumId w:val="3"/>
   </w:num>
   <w:num w:numId="15">
-    <w:abstractNumId w:val="8"/>
+    <w:abstractNumId w:val="9"/>
+  </w:num>
+  <w:num w:numId="16">
+    <w:abstractNumId w:val="12"/>
+  </w:num>
+  <w:num w:numId="17">
+    <w:abstractNumId w:val="7"/>
   </w:num>
 </w:numbering>
 </file>
@@ -3749,6 +4633,48 @@
       <w:u w:val="single"/>
     </w:rPr>
   </w:style>
+  <w:style w:type="paragraph" w:styleId="TOCHeading">
+    <w:name w:val="TOC Heading"/>
+    <w:basedOn w:val="Heading1"/>
+    <w:next w:val="Normal"/>
+    <w:uiPriority w:val="39"/>
+    <w:unhideWhenUsed/>
+    <w:qFormat/>
+    <w:rsid w:val="00C663BE"/>
+    <w:pPr>
+      <w:spacing w:line="259" w:lineRule="auto"/>
+      <w:jc w:val="left"/>
+      <w:outlineLvl w:val="9"/>
+    </w:pPr>
+    <w:rPr>
+      <w:lang w:eastAsia="en-US"/>
+    </w:rPr>
+  </w:style>
+  <w:style w:type="paragraph" w:styleId="TOC1">
+    <w:name w:val="toc 1"/>
+    <w:basedOn w:val="Normal"/>
+    <w:next w:val="Normal"/>
+    <w:autoRedefine/>
+    <w:uiPriority w:val="39"/>
+    <w:unhideWhenUsed/>
+    <w:rsid w:val="00C663BE"/>
+    <w:pPr>
+      <w:spacing w:after="100"/>
+    </w:pPr>
+  </w:style>
+  <w:style w:type="paragraph" w:styleId="TOC2">
+    <w:name w:val="toc 2"/>
+    <w:basedOn w:val="Normal"/>
+    <w:next w:val="Normal"/>
+    <w:autoRedefine/>
+    <w:uiPriority w:val="39"/>
+    <w:unhideWhenUsed/>
+    <w:rsid w:val="00C663BE"/>
+    <w:pPr>
+      <w:spacing w:after="100"/>
+      <w:ind w:left="260"/>
+    </w:pPr>
+  </w:style>
 </w:styles>
 </file>
 
@@ -4240,7 +5166,7 @@
 </file>
 
 <file path=customXml/itemProps4.xml><?xml version="1.0" encoding="utf-8"?>
-<ds:datastoreItem xmlns:ds="http://schemas.openxmlformats.org/officeDocument/2006/customXml" ds:itemID="{2C6A1255-AF0F-41B0-882C-19B7B17DC1A4}">
+<ds:datastoreItem xmlns:ds="http://schemas.openxmlformats.org/officeDocument/2006/customXml" ds:itemID="{A52B0867-6B43-4727-93BD-FAF196609361}">
   <ds:schemaRefs>
     <ds:schemaRef ds:uri="http://schemas.openxmlformats.org/officeDocument/2006/bibliography"/>
   </ds:schemaRefs>

</xml_diff>

<commit_message>
Removed contents.txt and added visualization and conclusion section into design documentation
</commit_message>
<xml_diff>
--- a/docs/Data Warehouse Design Documentation.docx
+++ b/docs/Data Warehouse Design Documentation.docx
@@ -32,6 +32,7 @@
         </w:rPr>
       </w:pPr>
       <w:bookmarkStart w:id="0" w:name="_Toc463817318"/>
+      <w:bookmarkStart w:id="1" w:name="_Toc463992363"/>
       <w:r>
         <w:rPr>
           <w:sz w:val="48"/>
@@ -41,6 +42,7 @@
         <w:t>Workshop 6:</w:t>
       </w:r>
       <w:bookmarkEnd w:id="0"/>
+      <w:bookmarkEnd w:id="1"/>
       <w:r>
         <w:rPr>
           <w:sz w:val="48"/>
@@ -59,7 +61,8 @@
           <w:lang w:val="en-GB"/>
         </w:rPr>
       </w:pPr>
-      <w:bookmarkStart w:id="1" w:name="_Toc463817319"/>
+      <w:bookmarkStart w:id="2" w:name="_Toc463817319"/>
+      <w:bookmarkStart w:id="3" w:name="_Toc463992364"/>
       <w:r>
         <w:rPr>
           <w:sz w:val="48"/>
@@ -76,7 +79,8 @@
         </w:rPr>
         <w:t>Design Documentation</w:t>
       </w:r>
-      <w:bookmarkEnd w:id="1"/>
+      <w:bookmarkEnd w:id="2"/>
+      <w:bookmarkEnd w:id="3"/>
     </w:p>
     <w:p>
       <w:pPr>
@@ -87,7 +91,8 @@
           <w:lang w:val="en-GB"/>
         </w:rPr>
       </w:pPr>
-      <w:bookmarkStart w:id="2" w:name="_Toc463817320"/>
+      <w:bookmarkStart w:id="4" w:name="_Toc463817320"/>
+      <w:bookmarkStart w:id="5" w:name="_Toc463992365"/>
       <w:r>
         <w:rPr>
           <w:sz w:val="48"/>
@@ -96,7 +101,8 @@
         </w:rPr>
         <w:t>For Singapore Dengue Insights</w:t>
       </w:r>
-      <w:bookmarkEnd w:id="2"/>
+      <w:bookmarkEnd w:id="4"/>
+      <w:bookmarkEnd w:id="5"/>
     </w:p>
     <w:p>
       <w:pPr>
@@ -461,7 +467,7 @@
                 <w:szCs w:val="36"/>
                 <w:lang w:val="en-GB"/>
               </w:rPr>
-              <w:t>Peter</w:t>
+              <w:t>Lee</w:t>
             </w:r>
             <w:r>
               <w:rPr>
@@ -471,7 +477,7 @@
                 <w:szCs w:val="36"/>
                 <w:lang w:val="en-GB"/>
               </w:rPr>
-              <w:t xml:space="preserve"> Lee</w:t>
+              <w:t xml:space="preserve"> Wai Tong</w:t>
             </w:r>
             <w:r>
               <w:rPr>
@@ -481,7 +487,7 @@
                 <w:szCs w:val="36"/>
                 <w:lang w:val="en-GB"/>
               </w:rPr>
-              <w:t xml:space="preserve"> Wai Tong</w:t>
+              <w:t xml:space="preserve"> Peter</w:t>
             </w:r>
           </w:p>
         </w:tc>
@@ -551,6 +557,8 @@
             <w:t>Contents</w:t>
           </w:r>
         </w:p>
+        <w:bookmarkStart w:id="6" w:name="_GoBack"/>
+        <w:bookmarkEnd w:id="6"/>
         <w:p>
           <w:pPr>
             <w:pStyle w:val="TOC1"/>
@@ -572,6 +580,64 @@
           <w:r>
             <w:fldChar w:fldCharType="separate"/>
           </w:r>
+          <w:hyperlink w:anchor="_Toc463992363" w:history="1">
+            <w:r>
+              <w:rPr>
+                <w:rStyle w:val="Hyperlink"/>
+                <w:noProof/>
+                <w:lang w:val="en-GB"/>
+              </w:rPr>
+              <w:t>Workshop 6:</w:t>
+            </w:r>
+            <w:r>
+              <w:rPr>
+                <w:noProof/>
+                <w:webHidden/>
+              </w:rPr>
+              <w:tab/>
+            </w:r>
+            <w:r>
+              <w:rPr>
+                <w:noProof/>
+                <w:webHidden/>
+              </w:rPr>
+              <w:fldChar w:fldCharType="begin"/>
+            </w:r>
+            <w:r>
+              <w:rPr>
+                <w:noProof/>
+                <w:webHidden/>
+              </w:rPr>
+              <w:instrText xml:space="preserve"> PAGEREF _Toc463992363 \h </w:instrText>
+            </w:r>
+            <w:r>
+              <w:rPr>
+                <w:noProof/>
+                <w:webHidden/>
+              </w:rPr>
+            </w:r>
+            <w:r>
+              <w:rPr>
+                <w:noProof/>
+                <w:webHidden/>
+              </w:rPr>
+              <w:fldChar w:fldCharType="separate"/>
+            </w:r>
+            <w:r>
+              <w:rPr>
+                <w:noProof/>
+                <w:webHidden/>
+              </w:rPr>
+              <w:t>1</w:t>
+            </w:r>
+            <w:r>
+              <w:rPr>
+                <w:noProof/>
+                <w:webHidden/>
+              </w:rPr>
+              <w:fldChar w:fldCharType="end"/>
+            </w:r>
+          </w:hyperlink>
         </w:p>
         <w:p>
           <w:pPr>
@@ -585,96 +651,68 @@
               <w:lang w:val="en-SG"/>
             </w:rPr>
           </w:pPr>
+          <w:hyperlink w:anchor="_Toc463992364" w:history="1">
+            <w:r>
+              <w:rPr>
+                <w:rStyle w:val="Hyperlink"/>
+                <w:noProof/>
+                <w:lang w:val="en-GB"/>
+              </w:rPr>
+              <w:t>Data Warehouse Design Documentation</w:t>
+            </w:r>
+            <w:r>
+              <w:rPr>
+                <w:noProof/>
+                <w:webHidden/>
+              </w:rPr>
+              <w:tab/>
+            </w:r>
+            <w:r>
+              <w:rPr>
+                <w:noProof/>
+                <w:webHidden/>
+              </w:rPr>
+              <w:fldChar w:fldCharType="begin"/>
+            </w:r>
+            <w:r>
+              <w:rPr>
+                <w:noProof/>
+                <w:webHidden/>
+              </w:rPr>
+              <w:instrText xml:space="preserve"> PAGEREF _Toc463992364 \h </w:instrText>
+            </w:r>
+            <w:r>
+              <w:rPr>
+                <w:noProof/>
+                <w:webHidden/>
+              </w:rPr>
+            </w:r>
+            <w:r>
+              <w:rPr>
+                <w:noProof/>
+                <w:webHidden/>
+              </w:rPr>
+              <w:fldChar w:fldCharType="separate"/>
+            </w:r>
+            <w:r>
+              <w:rPr>
+                <w:noProof/>
+                <w:webHidden/>
+              </w:rPr>
+              <w:t>1</w:t>
+            </w:r>
+            <w:r>
+              <w:rPr>
+                <w:noProof/>
+                <w:webHidden/>
+              </w:rPr>
+              <w:fldChar w:fldCharType="end"/>
+            </w:r>
+          </w:hyperlink>
         </w:p>
         <w:p>
           <w:pPr>
             <w:pStyle w:val="TOC1"/>
-            <w:tabs>
-              <w:tab w:val="left" w:pos="440"/>
-              <w:tab w:val="right" w:leader="dot" w:pos="9350"/>
-            </w:tabs>
-            <w:rPr>
-              <w:noProof/>
-              <w:sz w:val="22"/>
-              <w:lang w:val="en-SG"/>
-            </w:rPr>
-          </w:pPr>
-          <w:hyperlink w:anchor="_Toc463817321" w:history="1">
-            <w:r>
-              <w:rPr>
-                <w:rStyle w:val="Hyperlink"/>
-                <w:noProof/>
-              </w:rPr>
-              <w:t>1</w:t>
-            </w:r>
-            <w:r>
-              <w:rPr>
-                <w:noProof/>
-                <w:sz w:val="22"/>
-                <w:lang w:val="en-SG"/>
-              </w:rPr>
-              <w:tab/>
-            </w:r>
-            <w:r>
-              <w:rPr>
-                <w:rStyle w:val="Hyperlink"/>
-                <w:noProof/>
-              </w:rPr>
-              <w:t>Data Warehouse Objectives</w:t>
-            </w:r>
-            <w:r>
-              <w:rPr>
-                <w:noProof/>
-                <w:webHidden/>
-              </w:rPr>
-              <w:tab/>
-            </w:r>
-            <w:r>
-              <w:rPr>
-                <w:noProof/>
-                <w:webHidden/>
-              </w:rPr>
-              <w:fldChar w:fldCharType="begin"/>
-            </w:r>
-            <w:r>
-              <w:rPr>
-                <w:noProof/>
-                <w:webHidden/>
-              </w:rPr>
-              <w:instrText xml:space="preserve"> PAGEREF _Toc463817321 \h </w:instrText>
-            </w:r>
-            <w:r>
-              <w:rPr>
-                <w:noProof/>
-                <w:webHidden/>
-              </w:rPr>
-            </w:r>
-            <w:r>
-              <w:rPr>
-                <w:noProof/>
-                <w:webHidden/>
-              </w:rPr>
-              <w:fldChar w:fldCharType="separate"/>
-            </w:r>
-            <w:r>
-              <w:rPr>
-                <w:noProof/>
-                <w:webHidden/>
-              </w:rPr>
-              <w:t>3</w:t>
-            </w:r>
-            <w:r>
-              <w:rPr>
-                <w:noProof/>
-                <w:webHidden/>
-              </w:rPr>
-              <w:fldChar w:fldCharType="end"/>
-            </w:r>
-          </w:hyperlink>
-        </w:p>
-        <w:p>
-          <w:pPr>
-            <w:pStyle w:val="TOC2"/>
             <w:tabs>
               <w:tab w:val="right" w:leader="dot" w:pos="9350"/>
             </w:tabs>
@@ -684,14 +722,14 @@
               <w:lang w:val="en-SG"/>
             </w:rPr>
           </w:pPr>
-          <w:hyperlink w:anchor="_Toc463817322" w:history="1">
+          <w:hyperlink w:anchor="_Toc463992365" w:history="1">
             <w:r>
               <w:rPr>
                 <w:rStyle w:val="Hyperlink"/>
                 <w:noProof/>
                 <w:lang w:val="en-GB"/>
               </w:rPr>
-              <w:t>1.1 Introduction</w:t>
+              <w:t>For Singapore Dengue Insights</w:t>
             </w:r>
             <w:r>
               <w:rPr>
@@ -712,7 +750,7 @@
                 <w:noProof/>
                 <w:webHidden/>
               </w:rPr>
-              <w:instrText xml:space="preserve"> PAGEREF _Toc463817322 \h </w:instrText>
+              <w:instrText xml:space="preserve"> PAGEREF _Toc463992365 \h </w:instrText>
             </w:r>
             <w:r>
               <w:rPr>
@@ -732,7 +770,7 @@
                 <w:noProof/>
                 <w:webHidden/>
               </w:rPr>
-              <w:t>3</w:t>
+              <w:t>1</w:t>
             </w:r>
             <w:r>
               <w:rPr>
@@ -756,13 +794,13 @@
               <w:lang w:val="en-SG"/>
             </w:rPr>
           </w:pPr>
-          <w:hyperlink w:anchor="_Toc463817323" w:history="1">
+          <w:hyperlink w:anchor="_Toc463992366" w:history="1">
             <w:r>
               <w:rPr>
                 <w:rStyle w:val="Hyperlink"/>
                 <w:noProof/>
               </w:rPr>
-              <w:t>2</w:t>
+              <w:t>1</w:t>
             </w:r>
             <w:r>
               <w:rPr>
@@ -777,7 +815,7 @@
                 <w:rStyle w:val="Hyperlink"/>
                 <w:noProof/>
               </w:rPr>
-              <w:t>Data Warehouse Design</w:t>
+              <w:t>Data Warehouse Objectives</w:t>
             </w:r>
             <w:r>
               <w:rPr>
@@ -798,7 +836,7 @@
                 <w:noProof/>
                 <w:webHidden/>
               </w:rPr>
-              <w:instrText xml:space="preserve"> PAGEREF _Toc463817323 \h </w:instrText>
+              <w:instrText xml:space="preserve"> PAGEREF _Toc463992366 \h </w:instrText>
             </w:r>
             <w:r>
               <w:rPr>
@@ -818,7 +856,7 @@
                 <w:noProof/>
                 <w:webHidden/>
               </w:rPr>
-              <w:t>4</w:t>
+              <w:t>3</w:t>
             </w:r>
             <w:r>
               <w:rPr>
@@ -841,14 +879,14 @@
               <w:lang w:val="en-SG"/>
             </w:rPr>
           </w:pPr>
-          <w:hyperlink w:anchor="_Toc463817324" w:history="1">
+          <w:hyperlink w:anchor="_Toc463992367" w:history="1">
             <w:r>
               <w:rPr>
                 <w:rStyle w:val="Hyperlink"/>
                 <w:noProof/>
                 <w:lang w:val="en-GB"/>
               </w:rPr>
-              <w:t>2.1 Design Architecture</w:t>
+              <w:t>1.1 Introduction</w:t>
             </w:r>
             <w:r>
               <w:rPr>
@@ -869,7 +907,93 @@
                 <w:noProof/>
                 <w:webHidden/>
               </w:rPr>
-              <w:instrText xml:space="preserve"> PAGEREF _Toc463817324 \h </w:instrText>
+              <w:instrText xml:space="preserve"> PAGEREF _Toc463992367 \h </w:instrText>
+            </w:r>
+            <w:r>
+              <w:rPr>
+                <w:noProof/>
+                <w:webHidden/>
+              </w:rPr>
+            </w:r>
+            <w:r>
+              <w:rPr>
+                <w:noProof/>
+                <w:webHidden/>
+              </w:rPr>
+              <w:fldChar w:fldCharType="separate"/>
+            </w:r>
+            <w:r>
+              <w:rPr>
+                <w:noProof/>
+                <w:webHidden/>
+              </w:rPr>
+              <w:t>3</w:t>
+            </w:r>
+            <w:r>
+              <w:rPr>
+                <w:noProof/>
+                <w:webHidden/>
+              </w:rPr>
+              <w:fldChar w:fldCharType="end"/>
+            </w:r>
+          </w:hyperlink>
+        </w:p>
+        <w:p>
+          <w:pPr>
+            <w:pStyle w:val="TOC1"/>
+            <w:tabs>
+              <w:tab w:val="left" w:pos="440"/>
+              <w:tab w:val="right" w:leader="dot" w:pos="9350"/>
+            </w:tabs>
+            <w:rPr>
+              <w:noProof/>
+              <w:sz w:val="22"/>
+              <w:lang w:val="en-SG"/>
+            </w:rPr>
+          </w:pPr>
+          <w:hyperlink w:anchor="_Toc463992368" w:history="1">
+            <w:r>
+              <w:rPr>
+                <w:rStyle w:val="Hyperlink"/>
+                <w:noProof/>
+              </w:rPr>
+              <w:t>2</w:t>
+            </w:r>
+            <w:r>
+              <w:rPr>
+                <w:noProof/>
+                <w:sz w:val="22"/>
+                <w:lang w:val="en-SG"/>
+              </w:rPr>
+              <w:tab/>
+            </w:r>
+            <w:r>
+              <w:rPr>
+                <w:rStyle w:val="Hyperlink"/>
+                <w:noProof/>
+              </w:rPr>
+              <w:t>Data Warehouse Design</w:t>
+            </w:r>
+            <w:r>
+              <w:rPr>
+                <w:noProof/>
+                <w:webHidden/>
+              </w:rPr>
+              <w:tab/>
+            </w:r>
+            <w:r>
+              <w:rPr>
+                <w:noProof/>
+                <w:webHidden/>
+              </w:rPr>
+              <w:fldChar w:fldCharType="begin"/>
+            </w:r>
+            <w:r>
+              <w:rPr>
+                <w:noProof/>
+                <w:webHidden/>
+              </w:rPr>
+              <w:instrText xml:space="preserve"> PAGEREF _Toc463992368 \h </w:instrText>
             </w:r>
             <w:r>
               <w:rPr>
@@ -912,14 +1036,14 @@
               <w:lang w:val="en-SG"/>
             </w:rPr>
           </w:pPr>
-          <w:hyperlink w:anchor="_Toc463817325" w:history="1">
+          <w:hyperlink w:anchor="_Toc463992369" w:history="1">
             <w:r>
               <w:rPr>
                 <w:rStyle w:val="Hyperlink"/>
                 <w:noProof/>
                 <w:lang w:val="en-GB"/>
               </w:rPr>
-              <w:t>2.2 Data Dictionary (Metadata) Design</w:t>
+              <w:t>2.1 Design Architecture</w:t>
             </w:r>
             <w:r>
               <w:rPr>
@@ -940,7 +1064,7 @@
                 <w:noProof/>
                 <w:webHidden/>
               </w:rPr>
-              <w:instrText xml:space="preserve"> PAGEREF _Toc463817325 \h </w:instrText>
+              <w:instrText xml:space="preserve"> PAGEREF _Toc463992369 \h </w:instrText>
             </w:r>
             <w:r>
               <w:rPr>
@@ -960,7 +1084,7 @@
                 <w:noProof/>
                 <w:webHidden/>
               </w:rPr>
-              <w:t>6</w:t>
+              <w:t>4</w:t>
             </w:r>
             <w:r>
               <w:rPr>
@@ -983,14 +1107,14 @@
               <w:lang w:val="en-SG"/>
             </w:rPr>
           </w:pPr>
-          <w:hyperlink w:anchor="_Toc463817326" w:history="1">
+          <w:hyperlink w:anchor="_Toc463992370" w:history="1">
             <w:r>
               <w:rPr>
                 <w:rStyle w:val="Hyperlink"/>
                 <w:noProof/>
                 <w:lang w:val="en-GB"/>
               </w:rPr>
-              <w:t>2.1 Data Entity Model</w:t>
+              <w:t>2.2 Data Dictionary (Metadata) Design</w:t>
             </w:r>
             <w:r>
               <w:rPr>
@@ -1011,7 +1135,7 @@
                 <w:noProof/>
                 <w:webHidden/>
               </w:rPr>
-              <w:instrText xml:space="preserve"> PAGEREF _Toc463817326 \h </w:instrText>
+              <w:instrText xml:space="preserve"> PAGEREF _Toc463992370 \h </w:instrText>
             </w:r>
             <w:r>
               <w:rPr>
@@ -1031,7 +1155,7 @@
                 <w:noProof/>
                 <w:webHidden/>
               </w:rPr>
-              <w:t>7</w:t>
+              <w:t>6</w:t>
             </w:r>
             <w:r>
               <w:rPr>
@@ -1054,14 +1178,14 @@
               <w:lang w:val="en-SG"/>
             </w:rPr>
           </w:pPr>
-          <w:hyperlink w:anchor="_Toc463817327" w:history="1">
+          <w:hyperlink w:anchor="_Toc463992371" w:history="1">
             <w:r>
               <w:rPr>
                 <w:rStyle w:val="Hyperlink"/>
                 <w:noProof/>
                 <w:lang w:val="en-GB"/>
               </w:rPr>
-              <w:t>2.1 Dimensional Modelling</w:t>
+              <w:t>2.3 Data Entity Model</w:t>
             </w:r>
             <w:r>
               <w:rPr>
@@ -1082,7 +1206,7 @@
                 <w:noProof/>
                 <w:webHidden/>
               </w:rPr>
-              <w:instrText xml:space="preserve"> PAGEREF _Toc463817327 \h </w:instrText>
+              <w:instrText xml:space="preserve"> PAGEREF _Toc463992371 \h </w:instrText>
             </w:r>
             <w:r>
               <w:rPr>
@@ -1102,7 +1226,497 @@
                 <w:noProof/>
                 <w:webHidden/>
               </w:rPr>
+              <w:t>7</w:t>
+            </w:r>
+            <w:r>
+              <w:rPr>
+                <w:noProof/>
+                <w:webHidden/>
+              </w:rPr>
+              <w:fldChar w:fldCharType="end"/>
+            </w:r>
+          </w:hyperlink>
+        </w:p>
+        <w:p>
+          <w:pPr>
+            <w:pStyle w:val="TOC2"/>
+            <w:tabs>
+              <w:tab w:val="right" w:leader="dot" w:pos="9350"/>
+            </w:tabs>
+            <w:rPr>
+              <w:noProof/>
+              <w:sz w:val="22"/>
+              <w:lang w:val="en-SG"/>
+            </w:rPr>
+          </w:pPr>
+          <w:hyperlink w:anchor="_Toc463992372" w:history="1">
+            <w:r>
+              <w:rPr>
+                <w:rStyle w:val="Hyperlink"/>
+                <w:noProof/>
+                <w:lang w:val="en-GB"/>
+              </w:rPr>
+              <w:t>2.4 Dimensional Modelling</w:t>
+            </w:r>
+            <w:r>
+              <w:rPr>
+                <w:noProof/>
+                <w:webHidden/>
+              </w:rPr>
+              <w:tab/>
+            </w:r>
+            <w:r>
+              <w:rPr>
+                <w:noProof/>
+                <w:webHidden/>
+              </w:rPr>
+              <w:fldChar w:fldCharType="begin"/>
+            </w:r>
+            <w:r>
+              <w:rPr>
+                <w:noProof/>
+                <w:webHidden/>
+              </w:rPr>
+              <w:instrText xml:space="preserve"> PAGEREF _Toc463992372 \h </w:instrText>
+            </w:r>
+            <w:r>
+              <w:rPr>
+                <w:noProof/>
+                <w:webHidden/>
+              </w:rPr>
+            </w:r>
+            <w:r>
+              <w:rPr>
+                <w:noProof/>
+                <w:webHidden/>
+              </w:rPr>
+              <w:fldChar w:fldCharType="separate"/>
+            </w:r>
+            <w:r>
+              <w:rPr>
+                <w:noProof/>
+                <w:webHidden/>
+              </w:rPr>
               <w:t>8</w:t>
+            </w:r>
+            <w:r>
+              <w:rPr>
+                <w:noProof/>
+                <w:webHidden/>
+              </w:rPr>
+              <w:fldChar w:fldCharType="end"/>
+            </w:r>
+          </w:hyperlink>
+        </w:p>
+        <w:p>
+          <w:pPr>
+            <w:pStyle w:val="TOC1"/>
+            <w:tabs>
+              <w:tab w:val="left" w:pos="440"/>
+              <w:tab w:val="right" w:leader="dot" w:pos="9350"/>
+            </w:tabs>
+            <w:rPr>
+              <w:noProof/>
+              <w:sz w:val="22"/>
+              <w:lang w:val="en-SG"/>
+            </w:rPr>
+          </w:pPr>
+          <w:hyperlink w:anchor="_Toc463992373" w:history="1">
+            <w:r>
+              <w:rPr>
+                <w:rStyle w:val="Hyperlink"/>
+                <w:noProof/>
+              </w:rPr>
+              <w:t>3</w:t>
+            </w:r>
+            <w:r>
+              <w:rPr>
+                <w:noProof/>
+                <w:sz w:val="22"/>
+                <w:lang w:val="en-SG"/>
+              </w:rPr>
+              <w:tab/>
+            </w:r>
+            <w:r>
+              <w:rPr>
+                <w:rStyle w:val="Hyperlink"/>
+                <w:noProof/>
+              </w:rPr>
+              <w:t>Visualization and Reports</w:t>
+            </w:r>
+            <w:r>
+              <w:rPr>
+                <w:noProof/>
+                <w:webHidden/>
+              </w:rPr>
+              <w:tab/>
+            </w:r>
+            <w:r>
+              <w:rPr>
+                <w:noProof/>
+                <w:webHidden/>
+              </w:rPr>
+              <w:fldChar w:fldCharType="begin"/>
+            </w:r>
+            <w:r>
+              <w:rPr>
+                <w:noProof/>
+                <w:webHidden/>
+              </w:rPr>
+              <w:instrText xml:space="preserve"> PAGEREF _Toc463992373 \h </w:instrText>
+            </w:r>
+            <w:r>
+              <w:rPr>
+                <w:noProof/>
+                <w:webHidden/>
+              </w:rPr>
+            </w:r>
+            <w:r>
+              <w:rPr>
+                <w:noProof/>
+                <w:webHidden/>
+              </w:rPr>
+              <w:fldChar w:fldCharType="separate"/>
+            </w:r>
+            <w:r>
+              <w:rPr>
+                <w:noProof/>
+                <w:webHidden/>
+              </w:rPr>
+              <w:t>9</w:t>
+            </w:r>
+            <w:r>
+              <w:rPr>
+                <w:noProof/>
+                <w:webHidden/>
+              </w:rPr>
+              <w:fldChar w:fldCharType="end"/>
+            </w:r>
+          </w:hyperlink>
+        </w:p>
+        <w:p>
+          <w:pPr>
+            <w:pStyle w:val="TOC2"/>
+            <w:tabs>
+              <w:tab w:val="left" w:pos="880"/>
+              <w:tab w:val="right" w:leader="dot" w:pos="9350"/>
+            </w:tabs>
+            <w:rPr>
+              <w:noProof/>
+              <w:sz w:val="22"/>
+              <w:lang w:val="en-SG"/>
+            </w:rPr>
+          </w:pPr>
+          <w:hyperlink w:anchor="_Toc463992374" w:history="1">
+            <w:r>
+              <w:rPr>
+                <w:rStyle w:val="Hyperlink"/>
+                <w:noProof/>
+                <w:lang w:val="en-GB"/>
+              </w:rPr>
+              <w:t>3.1</w:t>
+            </w:r>
+            <w:r>
+              <w:rPr>
+                <w:noProof/>
+                <w:sz w:val="22"/>
+                <w:lang w:val="en-SG"/>
+              </w:rPr>
+              <w:tab/>
+            </w:r>
+            <w:r>
+              <w:rPr>
+                <w:rStyle w:val="Hyperlink"/>
+                <w:noProof/>
+                <w:lang w:val="en-GB"/>
+              </w:rPr>
+              <w:t>Visualizations Overview</w:t>
+            </w:r>
+            <w:r>
+              <w:rPr>
+                <w:noProof/>
+                <w:webHidden/>
+              </w:rPr>
+              <w:tab/>
+            </w:r>
+            <w:r>
+              <w:rPr>
+                <w:noProof/>
+                <w:webHidden/>
+              </w:rPr>
+              <w:fldChar w:fldCharType="begin"/>
+            </w:r>
+            <w:r>
+              <w:rPr>
+                <w:noProof/>
+                <w:webHidden/>
+              </w:rPr>
+              <w:instrText xml:space="preserve"> PAGEREF _Toc463992374 \h </w:instrText>
+            </w:r>
+            <w:r>
+              <w:rPr>
+                <w:noProof/>
+                <w:webHidden/>
+              </w:rPr>
+            </w:r>
+            <w:r>
+              <w:rPr>
+                <w:noProof/>
+                <w:webHidden/>
+              </w:rPr>
+              <w:fldChar w:fldCharType="separate"/>
+            </w:r>
+            <w:r>
+              <w:rPr>
+                <w:noProof/>
+                <w:webHidden/>
+              </w:rPr>
+              <w:t>9</w:t>
+            </w:r>
+            <w:r>
+              <w:rPr>
+                <w:noProof/>
+                <w:webHidden/>
+              </w:rPr>
+              <w:fldChar w:fldCharType="end"/>
+            </w:r>
+          </w:hyperlink>
+        </w:p>
+        <w:p>
+          <w:pPr>
+            <w:pStyle w:val="TOC1"/>
+            <w:tabs>
+              <w:tab w:val="left" w:pos="440"/>
+              <w:tab w:val="right" w:leader="dot" w:pos="9350"/>
+            </w:tabs>
+            <w:rPr>
+              <w:noProof/>
+              <w:sz w:val="22"/>
+              <w:lang w:val="en-SG"/>
+            </w:rPr>
+          </w:pPr>
+          <w:hyperlink w:anchor="_Toc463992375" w:history="1">
+            <w:r>
+              <w:rPr>
+                <w:rStyle w:val="Hyperlink"/>
+                <w:noProof/>
+              </w:rPr>
+              <w:t>4</w:t>
+            </w:r>
+            <w:r>
+              <w:rPr>
+                <w:noProof/>
+                <w:sz w:val="22"/>
+                <w:lang w:val="en-SG"/>
+              </w:rPr>
+              <w:tab/>
+            </w:r>
+            <w:r>
+              <w:rPr>
+                <w:rStyle w:val="Hyperlink"/>
+                <w:noProof/>
+              </w:rPr>
+              <w:t>Conclusion</w:t>
+            </w:r>
+            <w:r>
+              <w:rPr>
+                <w:noProof/>
+                <w:webHidden/>
+              </w:rPr>
+              <w:tab/>
+            </w:r>
+            <w:r>
+              <w:rPr>
+                <w:noProof/>
+                <w:webHidden/>
+              </w:rPr>
+              <w:fldChar w:fldCharType="begin"/>
+            </w:r>
+            <w:r>
+              <w:rPr>
+                <w:noProof/>
+                <w:webHidden/>
+              </w:rPr>
+              <w:instrText xml:space="preserve"> PAGEREF _Toc463992375 \h </w:instrText>
+            </w:r>
+            <w:r>
+              <w:rPr>
+                <w:noProof/>
+                <w:webHidden/>
+              </w:rPr>
+            </w:r>
+            <w:r>
+              <w:rPr>
+                <w:noProof/>
+                <w:webHidden/>
+              </w:rPr>
+              <w:fldChar w:fldCharType="separate"/>
+            </w:r>
+            <w:r>
+              <w:rPr>
+                <w:noProof/>
+                <w:webHidden/>
+              </w:rPr>
+              <w:t>12</w:t>
+            </w:r>
+            <w:r>
+              <w:rPr>
+                <w:noProof/>
+                <w:webHidden/>
+              </w:rPr>
+              <w:fldChar w:fldCharType="end"/>
+            </w:r>
+          </w:hyperlink>
+        </w:p>
+        <w:p>
+          <w:pPr>
+            <w:pStyle w:val="TOC2"/>
+            <w:tabs>
+              <w:tab w:val="left" w:pos="880"/>
+              <w:tab w:val="right" w:leader="dot" w:pos="9350"/>
+            </w:tabs>
+            <w:rPr>
+              <w:noProof/>
+              <w:sz w:val="22"/>
+              <w:lang w:val="en-SG"/>
+            </w:rPr>
+          </w:pPr>
+          <w:hyperlink w:anchor="_Toc463992376" w:history="1">
+            <w:r>
+              <w:rPr>
+                <w:rStyle w:val="Hyperlink"/>
+                <w:noProof/>
+                <w:lang w:val="en-GB"/>
+              </w:rPr>
+              <w:t>4.1</w:t>
+            </w:r>
+            <w:r>
+              <w:rPr>
+                <w:noProof/>
+                <w:sz w:val="22"/>
+                <w:lang w:val="en-SG"/>
+              </w:rPr>
+              <w:tab/>
+            </w:r>
+            <w:r>
+              <w:rPr>
+                <w:rStyle w:val="Hyperlink"/>
+                <w:noProof/>
+                <w:lang w:val="en-GB"/>
+              </w:rPr>
+              <w:t>Summary</w:t>
+            </w:r>
+            <w:r>
+              <w:rPr>
+                <w:noProof/>
+                <w:webHidden/>
+              </w:rPr>
+              <w:tab/>
+            </w:r>
+            <w:r>
+              <w:rPr>
+                <w:noProof/>
+                <w:webHidden/>
+              </w:rPr>
+              <w:fldChar w:fldCharType="begin"/>
+            </w:r>
+            <w:r>
+              <w:rPr>
+                <w:noProof/>
+                <w:webHidden/>
+              </w:rPr>
+              <w:instrText xml:space="preserve"> PAGEREF _Toc463992376 \h </w:instrText>
+            </w:r>
+            <w:r>
+              <w:rPr>
+                <w:noProof/>
+                <w:webHidden/>
+              </w:rPr>
+            </w:r>
+            <w:r>
+              <w:rPr>
+                <w:noProof/>
+                <w:webHidden/>
+              </w:rPr>
+              <w:fldChar w:fldCharType="separate"/>
+            </w:r>
+            <w:r>
+              <w:rPr>
+                <w:noProof/>
+                <w:webHidden/>
+              </w:rPr>
+              <w:t>12</w:t>
+            </w:r>
+            <w:r>
+              <w:rPr>
+                <w:noProof/>
+                <w:webHidden/>
+              </w:rPr>
+              <w:fldChar w:fldCharType="end"/>
+            </w:r>
+          </w:hyperlink>
+        </w:p>
+        <w:p>
+          <w:pPr>
+            <w:pStyle w:val="TOC2"/>
+            <w:tabs>
+              <w:tab w:val="right" w:leader="dot" w:pos="9350"/>
+            </w:tabs>
+            <w:rPr>
+              <w:noProof/>
+              <w:sz w:val="22"/>
+              <w:lang w:val="en-SG"/>
+            </w:rPr>
+          </w:pPr>
+          <w:hyperlink w:anchor="_Toc463992377" w:history="1">
+            <w:r>
+              <w:rPr>
+                <w:rStyle w:val="Hyperlink"/>
+                <w:noProof/>
+                <w:lang w:val="en-GB"/>
+              </w:rPr>
+              <w:t>From this exercise, the team acquired the opportunity to practise the various steps and approaches in designing a Data Warehouse right from defining the business requirements to data warehouse architecture design to database design and finally the visualization. Of course, if we were given the task to design a real life working data warehouse, with more time given, a proper database solution based on relational databases such as SQL or even big databases such as Mongo would have been chosen.</w:t>
+            </w:r>
+            <w:r>
+              <w:rPr>
+                <w:noProof/>
+                <w:webHidden/>
+              </w:rPr>
+              <w:tab/>
+            </w:r>
+            <w:r>
+              <w:rPr>
+                <w:noProof/>
+                <w:webHidden/>
+              </w:rPr>
+              <w:fldChar w:fldCharType="begin"/>
+            </w:r>
+            <w:r>
+              <w:rPr>
+                <w:noProof/>
+                <w:webHidden/>
+              </w:rPr>
+              <w:instrText xml:space="preserve"> PAGEREF _Toc463992377 \h </w:instrText>
+            </w:r>
+            <w:r>
+              <w:rPr>
+                <w:noProof/>
+                <w:webHidden/>
+              </w:rPr>
+            </w:r>
+            <w:r>
+              <w:rPr>
+                <w:noProof/>
+                <w:webHidden/>
+              </w:rPr>
+              <w:fldChar w:fldCharType="separate"/>
+            </w:r>
+            <w:r>
+              <w:rPr>
+                <w:noProof/>
+                <w:webHidden/>
+              </w:rPr>
+              <w:t>12</w:t>
             </w:r>
             <w:r>
               <w:rPr>
@@ -1147,7 +1761,7 @@
       <w:pPr>
         <w:pStyle w:val="Heading1"/>
       </w:pPr>
-      <w:bookmarkStart w:id="3" w:name="_Toc463817321"/>
+      <w:bookmarkStart w:id="7" w:name="_Toc463992366"/>
       <w:r>
         <w:lastRenderedPageBreak/>
         <w:t>1</w:t>
@@ -1158,7 +1772,7 @@
       <w:r>
         <w:t>Data Warehouse Objectives</w:t>
       </w:r>
-      <w:bookmarkEnd w:id="3"/>
+      <w:bookmarkEnd w:id="7"/>
     </w:p>
     <w:p>
       <w:pPr>
@@ -1175,7 +1789,7 @@
           <w:lang w:val="en-GB"/>
         </w:rPr>
       </w:pPr>
-      <w:bookmarkStart w:id="4" w:name="_Toc463817322"/>
+      <w:bookmarkStart w:id="8" w:name="_Toc463992367"/>
       <w:r>
         <w:rPr>
           <w:lang w:val="en-GB"/>
@@ -1188,7 +1802,7 @@
         </w:rPr>
         <w:t>Introduction</w:t>
       </w:r>
-      <w:bookmarkEnd w:id="4"/>
+      <w:bookmarkEnd w:id="8"/>
     </w:p>
     <w:p>
       <w:pPr>
@@ -1270,12 +1884,12 @@
           <w:numId w:val="17"/>
         </w:numPr>
       </w:pPr>
-      <w:bookmarkStart w:id="5" w:name="_Toc463817323"/>
+      <w:bookmarkStart w:id="9" w:name="_Toc463992368"/>
       <w:r>
         <w:lastRenderedPageBreak/>
         <w:t>Data Warehouse Design</w:t>
       </w:r>
-      <w:bookmarkEnd w:id="5"/>
+      <w:bookmarkEnd w:id="9"/>
     </w:p>
     <w:p>
       <w:pPr>
@@ -1292,7 +1906,7 @@
           <w:lang w:val="en-GB"/>
         </w:rPr>
       </w:pPr>
-      <w:bookmarkStart w:id="6" w:name="_Toc463817324"/>
+      <w:bookmarkStart w:id="10" w:name="_Toc463992369"/>
       <w:r>
         <w:rPr>
           <w:lang w:val="en-GB"/>
@@ -1317,7 +1931,7 @@
         </w:rPr>
         <w:t>Design Architecture</w:t>
       </w:r>
-      <w:bookmarkEnd w:id="6"/>
+      <w:bookmarkEnd w:id="10"/>
     </w:p>
     <w:p>
       <w:pPr>
@@ -1347,7 +1961,7 @@
           <v:shape id="_x0000_i1025" type="#_x0000_t75" style="width:467.15pt;height:238.75pt" o:ole="">
             <v:imagedata r:id="rId11" o:title=""/>
           </v:shape>
-          <o:OLEObject Type="Embed" ProgID="Visio.Drawing.15" ShapeID="_x0000_i1025" DrawAspect="Content" ObjectID="_1537560033" r:id="rId12"/>
+          <o:OLEObject Type="Embed" ProgID="Visio.Drawing.15" ShapeID="_x0000_i1025" DrawAspect="Content" ObjectID="_1537734196" r:id="rId12"/>
         </w:object>
       </w:r>
     </w:p>
@@ -1452,8 +2066,6 @@
         </w:rPr>
         <w:t>use cases. In our case, we are generating data to allow users to have insights on what could be possible factors that can affect dengue outbreak both from individual factors such as weather data (PSI, Temperature, UV Index etc.) broken into different time frame.</w:t>
       </w:r>
-      <w:bookmarkStart w:id="7" w:name="_GoBack"/>
-      <w:bookmarkEnd w:id="7"/>
     </w:p>
     <w:p>
       <w:pPr>
@@ -1658,7 +2270,7 @@
           <w:lang w:val="en-GB"/>
         </w:rPr>
       </w:pPr>
-      <w:bookmarkStart w:id="8" w:name="_Toc463817325"/>
+      <w:bookmarkStart w:id="11" w:name="_Toc463992370"/>
       <w:r>
         <w:rPr>
           <w:lang w:val="en-GB"/>
@@ -1666,7 +2278,7 @@
         <w:lastRenderedPageBreak/>
         <w:t>2.2 Data Dictionary (Metadata) Design</w:t>
       </w:r>
-      <w:bookmarkEnd w:id="8"/>
+      <w:bookmarkEnd w:id="11"/>
     </w:p>
     <w:p>
       <w:pPr>
@@ -1773,15 +2385,21 @@
           <w:lang w:val="en-GB"/>
         </w:rPr>
       </w:pPr>
-      <w:bookmarkStart w:id="9" w:name="_Toc463817326"/>
+      <w:bookmarkStart w:id="12" w:name="_Toc463992371"/>
       <w:r>
         <w:rPr>
           <w:lang w:val="en-GB"/>
         </w:rPr>
         <w:lastRenderedPageBreak/>
-        <w:t>2.1 Data Entity Model</w:t>
-      </w:r>
-      <w:bookmarkEnd w:id="9"/>
+        <w:t>2.3</w:t>
+      </w:r>
+      <w:r>
+        <w:rPr>
+          <w:lang w:val="en-GB"/>
+        </w:rPr>
+        <w:t xml:space="preserve"> Data Entity Model</w:t>
+      </w:r>
+      <w:bookmarkEnd w:id="12"/>
     </w:p>
     <w:p>
       <w:pPr>
@@ -2027,12 +2645,24 @@
           <w:lang w:val="en-GB"/>
         </w:rPr>
       </w:pPr>
-      <w:bookmarkStart w:id="10" w:name="_Toc463817327"/>
-      <w:r>
-        <w:rPr>
-          <w:lang w:val="en-GB"/>
-        </w:rPr>
-        <w:t xml:space="preserve">2.1 </w:t>
+      <w:bookmarkStart w:id="13" w:name="_Toc463992372"/>
+      <w:r>
+        <w:rPr>
+          <w:lang w:val="en-GB"/>
+        </w:rPr>
+        <w:t>2.</w:t>
+      </w:r>
+      <w:r>
+        <w:rPr>
+          <w:lang w:val="en-GB"/>
+        </w:rPr>
+        <w:t>4</w:t>
+      </w:r>
+      <w:r>
+        <w:rPr>
+          <w:lang w:val="en-GB"/>
+        </w:rPr>
+        <w:t xml:space="preserve"> </w:t>
       </w:r>
       <w:r>
         <w:rPr>
@@ -2040,7 +2670,7 @@
         </w:rPr>
         <w:t>Dimensional Modelling</w:t>
       </w:r>
-      <w:bookmarkEnd w:id="10"/>
+      <w:bookmarkEnd w:id="13"/>
     </w:p>
     <w:p>
       <w:pPr>
@@ -2140,8 +2770,644 @@
         </w:drawing>
       </w:r>
     </w:p>
+    <w:p>
+      <w:pPr>
+        <w:jc w:val="left"/>
+        <w:rPr>
+          <w:u w:val="single"/>
+          <w:lang w:val="en-GB"/>
+        </w:rPr>
+      </w:pPr>
+      <w:r>
+        <w:rPr>
+          <w:u w:val="single"/>
+          <w:lang w:val="en-GB"/>
+        </w:rPr>
+        <w:br w:type="page"/>
+      </w:r>
+    </w:p>
+    <w:p>
+      <w:pPr>
+        <w:pStyle w:val="Heading1"/>
+        <w:numPr>
+          <w:ilvl w:val="0"/>
+          <w:numId w:val="17"/>
+        </w:numPr>
+      </w:pPr>
+      <w:bookmarkStart w:id="14" w:name="_Toc463992373"/>
+      <w:r>
+        <w:lastRenderedPageBreak/>
+        <w:t>Visualization and Reports</w:t>
+      </w:r>
+      <w:bookmarkEnd w:id="14"/>
+    </w:p>
+    <w:p>
+      <w:pPr>
+        <w:pStyle w:val="Heading2"/>
+        <w:rPr>
+          <w:lang w:val="en-GB"/>
+        </w:rPr>
+      </w:pPr>
+    </w:p>
+    <w:p>
+      <w:pPr>
+        <w:pStyle w:val="Heading2"/>
+        <w:numPr>
+          <w:ilvl w:val="1"/>
+          <w:numId w:val="17"/>
+        </w:numPr>
+        <w:rPr>
+          <w:lang w:val="en-GB"/>
+        </w:rPr>
+      </w:pPr>
+      <w:bookmarkStart w:id="15" w:name="_Toc463992374"/>
+      <w:r>
+        <w:rPr>
+          <w:lang w:val="en-GB"/>
+        </w:rPr>
+        <w:t>Visualizations Overview</w:t>
+      </w:r>
+      <w:bookmarkEnd w:id="15"/>
+    </w:p>
+    <w:p>
+      <w:pPr>
+        <w:pStyle w:val="ListParagraph"/>
+        <w:spacing w:after="160" w:line="259" w:lineRule="auto"/>
+        <w:ind w:left="756"/>
+        <w:jc w:val="left"/>
+      </w:pPr>
+      <w:r>
+        <w:rPr>
+          <w:lang w:val="en-GB"/>
+        </w:rPr>
+        <w:t xml:space="preserve">The overall objective of the visualization of to provide insights into the effect of the various different parameters such as weather related data such as UV Index, PSI, rainfall, temperature, </w:t>
+      </w:r>
+      <w:proofErr w:type="spellStart"/>
+      <w:r>
+        <w:rPr>
+          <w:lang w:val="en-GB"/>
+        </w:rPr>
+        <w:t>windspeed</w:t>
+      </w:r>
+      <w:proofErr w:type="spellEnd"/>
+      <w:r>
+        <w:rPr>
+          <w:lang w:val="en-GB"/>
+        </w:rPr>
+        <w:t xml:space="preserve">, humidity to dengue clusters data. </w:t>
+      </w:r>
+      <w:r>
+        <w:t>The data are transformed by ETL into 5 separate regions within Singapore, mainly Western, Central, Northern</w:t>
+      </w:r>
+      <w:r>
+        <w:t xml:space="preserve">, </w:t>
+      </w:r>
+      <w:proofErr w:type="spellStart"/>
+      <w:r>
+        <w:t>Easterern</w:t>
+      </w:r>
+      <w:proofErr w:type="spellEnd"/>
+      <w:r>
+        <w:t xml:space="preserve"> and Southern region and also by a time window of daily, weekly and monthly.</w:t>
+      </w:r>
+    </w:p>
+    <w:p>
+      <w:pPr>
+        <w:pStyle w:val="ListParagraph"/>
+        <w:spacing w:after="160" w:line="259" w:lineRule="auto"/>
+        <w:ind w:left="756"/>
+        <w:jc w:val="left"/>
+      </w:pPr>
+    </w:p>
+    <w:p>
+      <w:pPr>
+        <w:pStyle w:val="ListParagraph"/>
+        <w:spacing w:after="160" w:line="259" w:lineRule="auto"/>
+        <w:ind w:left="756"/>
+        <w:jc w:val="left"/>
+      </w:pPr>
+      <w:r>
+        <w:t>For more details into the charts, you may view it at the following URL:</w:t>
+      </w:r>
+    </w:p>
+    <w:p>
+      <w:pPr>
+        <w:pStyle w:val="ListParagraph"/>
+        <w:spacing w:after="160" w:line="259" w:lineRule="auto"/>
+        <w:ind w:left="756"/>
+        <w:jc w:val="left"/>
+      </w:pPr>
+      <w:hyperlink r:id="rId16" w:history="1">
+        <w:r>
+          <w:rPr>
+            <w:rStyle w:val="Hyperlink"/>
+          </w:rPr>
+          <w:t>https://github.com/arynchoong/MTech-KE-DWBA/tree/master/notebooks</w:t>
+        </w:r>
+      </w:hyperlink>
+    </w:p>
+    <w:p>
+      <w:pPr>
+        <w:pStyle w:val="ListParagraph"/>
+        <w:spacing w:after="160" w:line="259" w:lineRule="auto"/>
+        <w:ind w:left="756"/>
+        <w:jc w:val="left"/>
+      </w:pPr>
+    </w:p>
+    <w:p>
+      <w:pPr>
+        <w:pStyle w:val="ListParagraph"/>
+        <w:spacing w:after="160" w:line="259" w:lineRule="auto"/>
+        <w:ind w:left="756"/>
+        <w:jc w:val="left"/>
+      </w:pPr>
+      <w:r>
+        <w:t xml:space="preserve">For example, to view the region 1 data, simply click on DengueClustersReg1.ipynb or click </w:t>
+      </w:r>
+      <w:hyperlink r:id="rId17" w:history="1">
+        <w:r>
+          <w:rPr>
+            <w:rStyle w:val="Hyperlink"/>
+          </w:rPr>
+          <w:t>here</w:t>
+        </w:r>
+      </w:hyperlink>
+      <w:r>
+        <w:t>.</w:t>
+      </w:r>
+    </w:p>
+    <w:p>
+      <w:pPr>
+        <w:pStyle w:val="ListParagraph"/>
+        <w:spacing w:after="160" w:line="259" w:lineRule="auto"/>
+        <w:ind w:left="756"/>
+        <w:jc w:val="left"/>
+      </w:pPr>
+      <w:r>
+        <w:t xml:space="preserve">For example, to view the region </w:t>
+      </w:r>
+      <w:r>
+        <w:t>2</w:t>
+      </w:r>
+      <w:r>
+        <w:t xml:space="preserve"> data, simply click on DengueClustersReg</w:t>
+      </w:r>
+      <w:r>
+        <w:t>2</w:t>
+      </w:r>
+      <w:r>
+        <w:t xml:space="preserve">.ipynb or click </w:t>
+      </w:r>
+      <w:hyperlink r:id="rId18" w:history="1">
+        <w:r>
+          <w:rPr>
+            <w:rStyle w:val="Hyperlink"/>
+          </w:rPr>
+          <w:t>here</w:t>
+        </w:r>
+      </w:hyperlink>
+      <w:r>
+        <w:t>.</w:t>
+      </w:r>
+    </w:p>
+    <w:p>
+      <w:pPr>
+        <w:pStyle w:val="ListParagraph"/>
+        <w:spacing w:after="160" w:line="259" w:lineRule="auto"/>
+        <w:ind w:left="756"/>
+        <w:jc w:val="left"/>
+      </w:pPr>
+      <w:r>
+        <w:t xml:space="preserve">For example, to view the region </w:t>
+      </w:r>
+      <w:r>
+        <w:t>3</w:t>
+      </w:r>
+      <w:r>
+        <w:t xml:space="preserve"> data, simply click on DengueClustersReg</w:t>
+      </w:r>
+      <w:r>
+        <w:t>3</w:t>
+      </w:r>
+      <w:r>
+        <w:t xml:space="preserve">.ipynb or click </w:t>
+      </w:r>
+      <w:hyperlink r:id="rId19" w:history="1">
+        <w:r>
+          <w:rPr>
+            <w:rStyle w:val="Hyperlink"/>
+          </w:rPr>
+          <w:t>here</w:t>
+        </w:r>
+      </w:hyperlink>
+      <w:r>
+        <w:t>.</w:t>
+      </w:r>
+    </w:p>
+    <w:p>
+      <w:pPr>
+        <w:pStyle w:val="ListParagraph"/>
+        <w:spacing w:after="160" w:line="259" w:lineRule="auto"/>
+        <w:ind w:left="756"/>
+        <w:jc w:val="left"/>
+      </w:pPr>
+      <w:r>
+        <w:t xml:space="preserve">For example, to view the region </w:t>
+      </w:r>
+      <w:r>
+        <w:t>4</w:t>
+      </w:r>
+      <w:r>
+        <w:t xml:space="preserve"> data, simply click on DengueClustersReg</w:t>
+      </w:r>
+      <w:r>
+        <w:t>4</w:t>
+      </w:r>
+      <w:r>
+        <w:t xml:space="preserve">.ipynb or click </w:t>
+      </w:r>
+      <w:hyperlink r:id="rId20" w:history="1">
+        <w:r>
+          <w:rPr>
+            <w:rStyle w:val="Hyperlink"/>
+          </w:rPr>
+          <w:t>here</w:t>
+        </w:r>
+      </w:hyperlink>
+      <w:r>
+        <w:t>.</w:t>
+      </w:r>
+    </w:p>
+    <w:p>
+      <w:pPr>
+        <w:pStyle w:val="ListParagraph"/>
+        <w:spacing w:after="160" w:line="259" w:lineRule="auto"/>
+        <w:ind w:left="756"/>
+        <w:jc w:val="left"/>
+      </w:pPr>
+      <w:r>
+        <w:t xml:space="preserve">For example, to view the region </w:t>
+      </w:r>
+      <w:r>
+        <w:t>5</w:t>
+      </w:r>
+      <w:r>
+        <w:t xml:space="preserve"> data, simply click on DengueClustersReg</w:t>
+      </w:r>
+      <w:r>
+        <w:t>5</w:t>
+      </w:r>
+      <w:r>
+        <w:t xml:space="preserve">.ipynb or click </w:t>
+      </w:r>
+      <w:hyperlink r:id="rId21" w:history="1">
+        <w:r>
+          <w:rPr>
+            <w:rStyle w:val="Hyperlink"/>
+          </w:rPr>
+          <w:t>here</w:t>
+        </w:r>
+      </w:hyperlink>
+      <w:r>
+        <w:t>.</w:t>
+      </w:r>
+    </w:p>
+    <w:p>
+      <w:pPr>
+        <w:pStyle w:val="ListParagraph"/>
+        <w:spacing w:after="160" w:line="259" w:lineRule="auto"/>
+        <w:ind w:left="756"/>
+        <w:jc w:val="left"/>
+      </w:pPr>
+    </w:p>
+    <w:p>
+      <w:pPr>
+        <w:jc w:val="left"/>
+      </w:pPr>
+      <w:r>
+        <w:br w:type="page"/>
+      </w:r>
+    </w:p>
+    <w:p>
+      <w:pPr>
+        <w:pStyle w:val="ListParagraph"/>
+        <w:ind w:left="756"/>
+      </w:pPr>
+      <w:r>
+        <w:lastRenderedPageBreak/>
+        <w:t>Below are some of the snap shots of the visualization charts</w:t>
+      </w:r>
+      <w:r>
+        <w:t xml:space="preserve"> from daily to weekly to monthly.</w:t>
+      </w:r>
+    </w:p>
+    <w:p>
+      <w:pPr>
+        <w:pStyle w:val="ListParagraph"/>
+        <w:ind w:left="756"/>
+      </w:pPr>
+    </w:p>
+    <w:p>
+      <w:pPr>
+        <w:pStyle w:val="ListParagraph"/>
+        <w:ind w:left="756"/>
+        <w:jc w:val="center"/>
+        <w:rPr>
+          <w:lang w:val="en-GB"/>
+        </w:rPr>
+      </w:pPr>
+      <w:r>
+        <w:rPr>
+          <w:noProof/>
+          <w:lang w:val="en-SG"/>
+        </w:rPr>
+        <w:drawing>
+          <wp:inline distT="0" distB="0" distL="0" distR="0" wp14:anchorId="6F861C80" wp14:editId="0DC243F5">
+            <wp:extent cx="5937250" cy="3382010"/>
+            <wp:effectExtent l="0" t="0" r="6350" b="8890"/>
+            <wp:docPr id="3" name="Picture 3"/>
+            <wp:cNvGraphicFramePr>
+              <a:graphicFrameLocks xmlns:a="http://schemas.openxmlformats.org/drawingml/2006/main" noChangeAspect="1"/>
+            </wp:cNvGraphicFramePr>
+            <a:graphic xmlns:a="http://schemas.openxmlformats.org/drawingml/2006/main">
+              <a:graphicData uri="http://schemas.openxmlformats.org/drawingml/2006/picture">
+                <pic:pic xmlns:pic="http://schemas.openxmlformats.org/drawingml/2006/picture">
+                  <pic:nvPicPr>
+                    <pic:cNvPr id="0" name="Picture 2"/>
+                    <pic:cNvPicPr>
+                      <a:picLocks noChangeAspect="1" noChangeArrowheads="1"/>
+                    </pic:cNvPicPr>
+                  </pic:nvPicPr>
+                  <pic:blipFill>
+                    <a:blip r:embed="rId22">
+                      <a:extLst>
+                        <a:ext uri="{28A0092B-C50C-407E-A947-70E740481C1C}">
+                          <a14:useLocalDpi xmlns:a14="http://schemas.microsoft.com/office/drawing/2010/main" val="0"/>
+                        </a:ext>
+                      </a:extLst>
+                    </a:blip>
+                    <a:srcRect/>
+                    <a:stretch>
+                      <a:fillRect/>
+                    </a:stretch>
+                  </pic:blipFill>
+                  <pic:spPr bwMode="auto">
+                    <a:xfrm>
+                      <a:off x="0" y="0"/>
+                      <a:ext cx="5937250" cy="3382010"/>
+                    </a:xfrm>
+                    <a:prstGeom prst="rect">
+                      <a:avLst/>
+                    </a:prstGeom>
+                    <a:noFill/>
+                    <a:ln>
+                      <a:noFill/>
+                    </a:ln>
+                  </pic:spPr>
+                </pic:pic>
+              </a:graphicData>
+            </a:graphic>
+          </wp:inline>
+        </w:drawing>
+      </w:r>
+    </w:p>
+    <w:p>
+      <w:pPr>
+        <w:jc w:val="center"/>
+        <w:rPr>
+          <w:u w:val="single"/>
+          <w:lang w:val="en-GB"/>
+        </w:rPr>
+      </w:pPr>
+      <w:r>
+        <w:rPr>
+          <w:noProof/>
+          <w:u w:val="single"/>
+          <w:lang w:val="en-SG"/>
+        </w:rPr>
+        <w:drawing>
+          <wp:inline distT="0" distB="0" distL="0" distR="0" wp14:anchorId="66E914E6" wp14:editId="686FD770">
+            <wp:extent cx="5941695" cy="3688080"/>
+            <wp:effectExtent l="0" t="0" r="1905" b="7620"/>
+            <wp:docPr id="4" name="Picture 4"/>
+            <wp:cNvGraphicFramePr>
+              <a:graphicFrameLocks xmlns:a="http://schemas.openxmlformats.org/drawingml/2006/main" noChangeAspect="1"/>
+            </wp:cNvGraphicFramePr>
+            <a:graphic xmlns:a="http://schemas.openxmlformats.org/drawingml/2006/main">
+              <a:graphicData uri="http://schemas.openxmlformats.org/drawingml/2006/picture">
+                <pic:pic xmlns:pic="http://schemas.openxmlformats.org/drawingml/2006/picture">
+                  <pic:nvPicPr>
+                    <pic:cNvPr id="0" name="Picture 3"/>
+                    <pic:cNvPicPr>
+                      <a:picLocks noChangeAspect="1" noChangeArrowheads="1"/>
+                    </pic:cNvPicPr>
+                  </pic:nvPicPr>
+                  <pic:blipFill>
+                    <a:blip r:embed="rId23">
+                      <a:extLst>
+                        <a:ext uri="{28A0092B-C50C-407E-A947-70E740481C1C}">
+                          <a14:useLocalDpi xmlns:a14="http://schemas.microsoft.com/office/drawing/2010/main" val="0"/>
+                        </a:ext>
+                      </a:extLst>
+                    </a:blip>
+                    <a:srcRect/>
+                    <a:stretch>
+                      <a:fillRect/>
+                    </a:stretch>
+                  </pic:blipFill>
+                  <pic:spPr bwMode="auto">
+                    <a:xfrm>
+                      <a:off x="0" y="0"/>
+                      <a:ext cx="5941695" cy="3688080"/>
+                    </a:xfrm>
+                    <a:prstGeom prst="rect">
+                      <a:avLst/>
+                    </a:prstGeom>
+                    <a:noFill/>
+                    <a:ln>
+                      <a:noFill/>
+                    </a:ln>
+                  </pic:spPr>
+                </pic:pic>
+              </a:graphicData>
+            </a:graphic>
+          </wp:inline>
+        </w:drawing>
+      </w:r>
+    </w:p>
+    <w:p>
+      <w:pPr>
+        <w:jc w:val="left"/>
+        <w:rPr>
+          <w:u w:val="single"/>
+          <w:lang w:val="en-GB"/>
+        </w:rPr>
+      </w:pPr>
+    </w:p>
+    <w:p>
+      <w:pPr>
+        <w:jc w:val="center"/>
+        <w:rPr>
+          <w:u w:val="single"/>
+          <w:lang w:val="en-GB"/>
+        </w:rPr>
+      </w:pPr>
+      <w:r>
+        <w:rPr>
+          <w:noProof/>
+          <w:u w:val="single"/>
+          <w:lang w:val="en-SG"/>
+        </w:rPr>
+        <w:drawing>
+          <wp:inline distT="0" distB="0" distL="0" distR="0" wp14:anchorId="37071694" wp14:editId="164009DA">
+            <wp:extent cx="5941695" cy="3364230"/>
+            <wp:effectExtent l="0" t="0" r="1905" b="7620"/>
+            <wp:docPr id="5" name="Picture 5"/>
+            <wp:cNvGraphicFramePr>
+              <a:graphicFrameLocks xmlns:a="http://schemas.openxmlformats.org/drawingml/2006/main" noChangeAspect="1"/>
+            </wp:cNvGraphicFramePr>
+            <a:graphic xmlns:a="http://schemas.openxmlformats.org/drawingml/2006/main">
+              <a:graphicData uri="http://schemas.openxmlformats.org/drawingml/2006/picture">
+                <pic:pic xmlns:pic="http://schemas.openxmlformats.org/drawingml/2006/picture">
+                  <pic:nvPicPr>
+                    <pic:cNvPr id="0" name="Picture 4"/>
+                    <pic:cNvPicPr>
+                      <a:picLocks noChangeAspect="1" noChangeArrowheads="1"/>
+                    </pic:cNvPicPr>
+                  </pic:nvPicPr>
+                  <pic:blipFill>
+                    <a:blip r:embed="rId24">
+                      <a:extLst>
+                        <a:ext uri="{28A0092B-C50C-407E-A947-70E740481C1C}">
+                          <a14:useLocalDpi xmlns:a14="http://schemas.microsoft.com/office/drawing/2010/main" val="0"/>
+                        </a:ext>
+                      </a:extLst>
+                    </a:blip>
+                    <a:srcRect/>
+                    <a:stretch>
+                      <a:fillRect/>
+                    </a:stretch>
+                  </pic:blipFill>
+                  <pic:spPr bwMode="auto">
+                    <a:xfrm>
+                      <a:off x="0" y="0"/>
+                      <a:ext cx="5941695" cy="3364230"/>
+                    </a:xfrm>
+                    <a:prstGeom prst="rect">
+                      <a:avLst/>
+                    </a:prstGeom>
+                    <a:noFill/>
+                    <a:ln>
+                      <a:noFill/>
+                    </a:ln>
+                  </pic:spPr>
+                </pic:pic>
+              </a:graphicData>
+            </a:graphic>
+          </wp:inline>
+        </w:drawing>
+      </w:r>
+    </w:p>
+    <w:p>
+      <w:pPr>
+        <w:jc w:val="left"/>
+        <w:rPr>
+          <w:u w:val="single"/>
+          <w:lang w:val="en-GB"/>
+        </w:rPr>
+      </w:pPr>
+      <w:r>
+        <w:rPr>
+          <w:u w:val="single"/>
+          <w:lang w:val="en-GB"/>
+        </w:rPr>
+        <w:br w:type="page"/>
+      </w:r>
+    </w:p>
+    <w:p>
+      <w:pPr>
+        <w:pStyle w:val="Heading1"/>
+        <w:numPr>
+          <w:ilvl w:val="0"/>
+          <w:numId w:val="17"/>
+        </w:numPr>
+      </w:pPr>
+      <w:bookmarkStart w:id="16" w:name="_Toc463992375"/>
+      <w:r>
+        <w:lastRenderedPageBreak/>
+        <w:t>Conclusion</w:t>
+      </w:r>
+      <w:bookmarkEnd w:id="16"/>
+    </w:p>
+    <w:p>
+      <w:pPr>
+        <w:pStyle w:val="Heading2"/>
+        <w:rPr>
+          <w:lang w:val="en-GB"/>
+        </w:rPr>
+      </w:pPr>
+    </w:p>
+    <w:p>
+      <w:pPr>
+        <w:pStyle w:val="Heading2"/>
+        <w:numPr>
+          <w:ilvl w:val="1"/>
+          <w:numId w:val="17"/>
+        </w:numPr>
+        <w:rPr>
+          <w:lang w:val="en-GB"/>
+        </w:rPr>
+      </w:pPr>
+      <w:bookmarkStart w:id="17" w:name="_Toc463992376"/>
+      <w:r>
+        <w:rPr>
+          <w:lang w:val="en-GB"/>
+        </w:rPr>
+        <w:t>Summary</w:t>
+      </w:r>
+      <w:bookmarkEnd w:id="17"/>
+    </w:p>
+    <w:p>
+      <w:pPr>
+        <w:pStyle w:val="Heading2"/>
+        <w:ind w:left="360"/>
+        <w:rPr>
+          <w:lang w:val="en-GB"/>
+        </w:rPr>
+      </w:pPr>
+      <w:bookmarkStart w:id="18" w:name="_Toc463992377"/>
+      <w:r>
+        <w:rPr>
+          <w:lang w:val="en-GB"/>
+        </w:rPr>
+        <w:t>From this exercise, the team acquired the opportunity to practise the various steps and approaches in designing a Data Warehouse right from defining the business requirements to data warehouse architecture design to database design and finally the visualization. Of course, if we were given the task to design a real life working data warehouse, with more time given, a proper database solution based on relational databases such as SQL or even big databases such as Mongo would have been chosen.</w:t>
+      </w:r>
+      <w:bookmarkEnd w:id="18"/>
+      <w:r>
+        <w:rPr>
+          <w:lang w:val="en-GB"/>
+        </w:rPr>
+        <w:t xml:space="preserve"> </w:t>
+      </w:r>
+    </w:p>
+    <w:p>
+      <w:pPr>
+        <w:rPr>
+          <w:lang w:val="en-GB"/>
+        </w:rPr>
+      </w:pPr>
+    </w:p>
+    <w:p>
+      <w:pPr>
+        <w:jc w:val="center"/>
+        <w:rPr>
+          <w:u w:val="single"/>
+          <w:lang w:val="en-GB"/>
+        </w:rPr>
+      </w:pPr>
+    </w:p>
     <w:sectPr>
-      <w:headerReference w:type="default" r:id="rId16"/>
+      <w:headerReference w:type="default" r:id="rId25"/>
       <w:pgSz w:w="12240" w:h="15840"/>
       <w:pgMar w:top="1440" w:right="1440" w:bottom="1440" w:left="1440" w:header="720" w:footer="720" w:gutter="0"/>
       <w:cols w:space="720"/>
@@ -2258,6 +3524,95 @@
 <file path=word/numbering.xml><?xml version="1.0" encoding="utf-8"?>
 <w:numbering xmlns:wpc="http://schemas.microsoft.com/office/word/2010/wordprocessingCanvas" xmlns:mc="http://schemas.openxmlformats.org/markup-compatibility/2006" xmlns:o="urn:schemas-microsoft-com:office:office" xmlns:r="http://schemas.openxmlformats.org/officeDocument/2006/relationships" xmlns:m="http://schemas.openxmlformats.org/officeDocument/2006/math" xmlns:v="urn:schemas-microsoft-com:vml" xmlns:wp14="http://schemas.microsoft.com/office/word/2010/wordprocessingDrawing" xmlns:wp="http://schemas.openxmlformats.org/drawingml/2006/wordprocessingDrawing" xmlns:w10="urn:schemas-microsoft-com:office:word" xmlns:w="http://schemas.openxmlformats.org/wordprocessingml/2006/main" xmlns:w14="http://schemas.microsoft.com/office/word/2010/wordml" xmlns:w15="http://schemas.microsoft.com/office/word/2012/wordml" xmlns:wpg="http://schemas.microsoft.com/office/word/2010/wordprocessingGroup" xmlns:wpi="http://schemas.microsoft.com/office/word/2010/wordprocessingInk" xmlns:wne="http://schemas.microsoft.com/office/word/2006/wordml" xmlns:wps="http://schemas.microsoft.com/office/word/2010/wordprocessingShape" mc:Ignorable="w14 w15 wp14">
   <w:abstractNum w:abstractNumId="0" w15:restartNumberingAfterBreak="0">
+    <w:nsid w:val="03061F81"/>
+    <w:multiLevelType w:val="hybridMultilevel"/>
+    <w:tmpl w:val="564E5F92"/>
+    <w:lvl w:ilvl="0" w:tplc="60F638DA">
+      <w:start w:val="2"/>
+      <w:numFmt w:val="decimal"/>
+      <w:lvlText w:val="%1"/>
+      <w:lvlJc w:val="left"/>
+      <w:pPr>
+        <w:ind w:left="720" w:hanging="360"/>
+      </w:pPr>
+      <w:rPr>
+        <w:rFonts w:hint="default"/>
+      </w:rPr>
+    </w:lvl>
+    <w:lvl w:ilvl="1" w:tplc="48090019" w:tentative="1">
+      <w:start w:val="1"/>
+      <w:numFmt w:val="lowerLetter"/>
+      <w:lvlText w:val="%2."/>
+      <w:lvlJc w:val="left"/>
+      <w:pPr>
+        <w:ind w:left="1440" w:hanging="360"/>
+      </w:pPr>
+    </w:lvl>
+    <w:lvl w:ilvl="2" w:tplc="4809001B" w:tentative="1">
+      <w:start w:val="1"/>
+      <w:numFmt w:val="lowerRoman"/>
+      <w:lvlText w:val="%3."/>
+      <w:lvlJc w:val="right"/>
+      <w:pPr>
+        <w:ind w:left="2160" w:hanging="180"/>
+      </w:pPr>
+    </w:lvl>
+    <w:lvl w:ilvl="3" w:tplc="4809000F" w:tentative="1">
+      <w:start w:val="1"/>
+      <w:numFmt w:val="decimal"/>
+      <w:lvlText w:val="%4."/>
+      <w:lvlJc w:val="left"/>
+      <w:pPr>
+        <w:ind w:left="2880" w:hanging="360"/>
+      </w:pPr>
+    </w:lvl>
+    <w:lvl w:ilvl="4" w:tplc="48090019" w:tentative="1">
+      <w:start w:val="1"/>
+      <w:numFmt w:val="lowerLetter"/>
+      <w:lvlText w:val="%5."/>
+      <w:lvlJc w:val="left"/>
+      <w:pPr>
+        <w:ind w:left="3600" w:hanging="360"/>
+      </w:pPr>
+    </w:lvl>
+    <w:lvl w:ilvl="5" w:tplc="4809001B" w:tentative="1">
+      <w:start w:val="1"/>
+      <w:numFmt w:val="lowerRoman"/>
+      <w:lvlText w:val="%6."/>
+      <w:lvlJc w:val="right"/>
+      <w:pPr>
+        <w:ind w:left="4320" w:hanging="180"/>
+      </w:pPr>
+    </w:lvl>
+    <w:lvl w:ilvl="6" w:tplc="4809000F" w:tentative="1">
+      <w:start w:val="1"/>
+      <w:numFmt w:val="decimal"/>
+      <w:lvlText w:val="%7."/>
+      <w:lvlJc w:val="left"/>
+      <w:pPr>
+        <w:ind w:left="5040" w:hanging="360"/>
+      </w:pPr>
+    </w:lvl>
+    <w:lvl w:ilvl="7" w:tplc="48090019" w:tentative="1">
+      <w:start w:val="1"/>
+      <w:numFmt w:val="lowerLetter"/>
+      <w:lvlText w:val="%8."/>
+      <w:lvlJc w:val="left"/>
+      <w:pPr>
+        <w:ind w:left="5760" w:hanging="360"/>
+      </w:pPr>
+    </w:lvl>
+    <w:lvl w:ilvl="8" w:tplc="4809001B" w:tentative="1">
+      <w:start w:val="1"/>
+      <w:numFmt w:val="lowerRoman"/>
+      <w:lvlText w:val="%9."/>
+      <w:lvlJc w:val="right"/>
+      <w:pPr>
+        <w:ind w:left="6480" w:hanging="180"/>
+      </w:pPr>
+    </w:lvl>
+  </w:abstractNum>
+  <w:abstractNum w:abstractNumId="1" w15:restartNumberingAfterBreak="0">
     <w:nsid w:val="1ED228D4"/>
     <w:multiLevelType w:val="hybridMultilevel"/>
     <w:tmpl w:val="DAE4E9B2"/>
@@ -2346,7 +3701,7 @@
       </w:pPr>
     </w:lvl>
   </w:abstractNum>
-  <w:abstractNum w:abstractNumId="1" w15:restartNumberingAfterBreak="0">
+  <w:abstractNum w:abstractNumId="2" w15:restartNumberingAfterBreak="0">
     <w:nsid w:val="3C5A1B2F"/>
     <w:multiLevelType w:val="multilevel"/>
     <w:tmpl w:val="B6E04BAA"/>
@@ -2467,7 +3822,7 @@
       </w:rPr>
     </w:lvl>
   </w:abstractNum>
-  <w:abstractNum w:abstractNumId="2" w15:restartNumberingAfterBreak="0">
+  <w:abstractNum w:abstractNumId="3" w15:restartNumberingAfterBreak="0">
     <w:nsid w:val="3C845384"/>
     <w:multiLevelType w:val="hybridMultilevel"/>
     <w:tmpl w:val="4E28E0E6"/>
@@ -2556,7 +3911,7 @@
       </w:pPr>
     </w:lvl>
   </w:abstractNum>
-  <w:abstractNum w:abstractNumId="3" w15:restartNumberingAfterBreak="0">
+  <w:abstractNum w:abstractNumId="4" w15:restartNumberingAfterBreak="0">
     <w:nsid w:val="413A0B78"/>
     <w:multiLevelType w:val="hybridMultilevel"/>
     <w:tmpl w:val="9B4666AC"/>
@@ -2645,7 +4000,7 @@
       </w:pPr>
     </w:lvl>
   </w:abstractNum>
-  <w:abstractNum w:abstractNumId="4" w15:restartNumberingAfterBreak="0">
+  <w:abstractNum w:abstractNumId="5" w15:restartNumberingAfterBreak="0">
     <w:nsid w:val="45E942C2"/>
     <w:multiLevelType w:val="hybridMultilevel"/>
     <w:tmpl w:val="12F8F022"/>
@@ -2734,7 +4089,7 @@
       </w:pPr>
     </w:lvl>
   </w:abstractNum>
-  <w:abstractNum w:abstractNumId="5" w15:restartNumberingAfterBreak="0">
+  <w:abstractNum w:abstractNumId="6" w15:restartNumberingAfterBreak="0">
     <w:nsid w:val="4B0364FD"/>
     <w:multiLevelType w:val="hybridMultilevel"/>
     <w:tmpl w:val="438839FE"/>
@@ -2823,7 +4178,7 @@
       </w:pPr>
     </w:lvl>
   </w:abstractNum>
-  <w:abstractNum w:abstractNumId="6" w15:restartNumberingAfterBreak="0">
+  <w:abstractNum w:abstractNumId="7" w15:restartNumberingAfterBreak="0">
     <w:nsid w:val="4CDE34EF"/>
     <w:multiLevelType w:val="multilevel"/>
     <w:tmpl w:val="573287B0"/>
@@ -2936,11 +4291,11 @@
       </w:rPr>
     </w:lvl>
   </w:abstractNum>
-  <w:abstractNum w:abstractNumId="7" w15:restartNumberingAfterBreak="0">
+  <w:abstractNum w:abstractNumId="8" w15:restartNumberingAfterBreak="0">
     <w:nsid w:val="589504E3"/>
-    <w:multiLevelType w:val="hybridMultilevel"/>
-    <w:tmpl w:val="564E5F92"/>
-    <w:lvl w:ilvl="0" w:tplc="60F638DA">
+    <w:multiLevelType w:val="multilevel"/>
+    <w:tmpl w:val="6B5E8C6A"/>
+    <w:lvl w:ilvl="0">
       <w:start w:val="2"/>
       <w:numFmt w:val="decimal"/>
       <w:lvlText w:val="%1"/>
@@ -2952,80 +4307,233 @@
         <w:rFonts w:hint="default"/>
       </w:rPr>
     </w:lvl>
-    <w:lvl w:ilvl="1" w:tplc="48090019" w:tentative="1">
-      <w:start w:val="1"/>
-      <w:numFmt w:val="lowerLetter"/>
-      <w:lvlText w:val="%2."/>
-      <w:lvlJc w:val="left"/>
-      <w:pPr>
-        <w:ind w:left="1440" w:hanging="360"/>
-      </w:pPr>
-    </w:lvl>
-    <w:lvl w:ilvl="2" w:tplc="4809001B" w:tentative="1">
-      <w:start w:val="1"/>
-      <w:numFmt w:val="lowerRoman"/>
-      <w:lvlText w:val="%3."/>
-      <w:lvlJc w:val="right"/>
-      <w:pPr>
-        <w:ind w:left="2160" w:hanging="180"/>
-      </w:pPr>
-    </w:lvl>
-    <w:lvl w:ilvl="3" w:tplc="4809000F" w:tentative="1">
-      <w:start w:val="1"/>
-      <w:numFmt w:val="decimal"/>
-      <w:lvlText w:val="%4."/>
-      <w:lvlJc w:val="left"/>
-      <w:pPr>
-        <w:ind w:left="2880" w:hanging="360"/>
-      </w:pPr>
-    </w:lvl>
-    <w:lvl w:ilvl="4" w:tplc="48090019" w:tentative="1">
-      <w:start w:val="1"/>
-      <w:numFmt w:val="lowerLetter"/>
-      <w:lvlText w:val="%5."/>
-      <w:lvlJc w:val="left"/>
-      <w:pPr>
-        <w:ind w:left="3600" w:hanging="360"/>
-      </w:pPr>
-    </w:lvl>
-    <w:lvl w:ilvl="5" w:tplc="4809001B" w:tentative="1">
-      <w:start w:val="1"/>
-      <w:numFmt w:val="lowerRoman"/>
-      <w:lvlText w:val="%6."/>
-      <w:lvlJc w:val="right"/>
-      <w:pPr>
-        <w:ind w:left="4320" w:hanging="180"/>
-      </w:pPr>
-    </w:lvl>
-    <w:lvl w:ilvl="6" w:tplc="4809000F" w:tentative="1">
-      <w:start w:val="1"/>
-      <w:numFmt w:val="decimal"/>
-      <w:lvlText w:val="%7."/>
-      <w:lvlJc w:val="left"/>
-      <w:pPr>
-        <w:ind w:left="5040" w:hanging="360"/>
-      </w:pPr>
-    </w:lvl>
-    <w:lvl w:ilvl="7" w:tplc="48090019" w:tentative="1">
-      <w:start w:val="1"/>
-      <w:numFmt w:val="lowerLetter"/>
-      <w:lvlText w:val="%8."/>
-      <w:lvlJc w:val="left"/>
-      <w:pPr>
-        <w:ind w:left="5760" w:hanging="360"/>
-      </w:pPr>
-    </w:lvl>
-    <w:lvl w:ilvl="8" w:tplc="4809001B" w:tentative="1">
-      <w:start w:val="1"/>
-      <w:numFmt w:val="lowerRoman"/>
-      <w:lvlText w:val="%9."/>
-      <w:lvlJc w:val="right"/>
-      <w:pPr>
-        <w:ind w:left="6480" w:hanging="180"/>
-      </w:pPr>
+    <w:lvl w:ilvl="1">
+      <w:start w:val="1"/>
+      <w:numFmt w:val="decimal"/>
+      <w:isLgl/>
+      <w:lvlText w:val="%1.%2"/>
+      <w:lvlJc w:val="left"/>
+      <w:pPr>
+        <w:ind w:left="756" w:hanging="396"/>
+      </w:pPr>
+      <w:rPr>
+        <w:rFonts w:hint="default"/>
+      </w:rPr>
+    </w:lvl>
+    <w:lvl w:ilvl="2">
+      <w:start w:val="1"/>
+      <w:numFmt w:val="decimal"/>
+      <w:isLgl/>
+      <w:lvlText w:val="%1.%2.%3"/>
+      <w:lvlJc w:val="left"/>
+      <w:pPr>
+        <w:ind w:left="1080" w:hanging="720"/>
+      </w:pPr>
+      <w:rPr>
+        <w:rFonts w:hint="default"/>
+      </w:rPr>
+    </w:lvl>
+    <w:lvl w:ilvl="3">
+      <w:start w:val="1"/>
+      <w:numFmt w:val="decimal"/>
+      <w:isLgl/>
+      <w:lvlText w:val="%1.%2.%3.%4"/>
+      <w:lvlJc w:val="left"/>
+      <w:pPr>
+        <w:ind w:left="1080" w:hanging="720"/>
+      </w:pPr>
+      <w:rPr>
+        <w:rFonts w:hint="default"/>
+      </w:rPr>
+    </w:lvl>
+    <w:lvl w:ilvl="4">
+      <w:start w:val="1"/>
+      <w:numFmt w:val="decimal"/>
+      <w:isLgl/>
+      <w:lvlText w:val="%1.%2.%3.%4.%5"/>
+      <w:lvlJc w:val="left"/>
+      <w:pPr>
+        <w:ind w:left="1440" w:hanging="1080"/>
+      </w:pPr>
+      <w:rPr>
+        <w:rFonts w:hint="default"/>
+      </w:rPr>
+    </w:lvl>
+    <w:lvl w:ilvl="5">
+      <w:start w:val="1"/>
+      <w:numFmt w:val="decimal"/>
+      <w:isLgl/>
+      <w:lvlText w:val="%1.%2.%3.%4.%5.%6"/>
+      <w:lvlJc w:val="left"/>
+      <w:pPr>
+        <w:ind w:left="1800" w:hanging="1440"/>
+      </w:pPr>
+      <w:rPr>
+        <w:rFonts w:hint="default"/>
+      </w:rPr>
+    </w:lvl>
+    <w:lvl w:ilvl="6">
+      <w:start w:val="1"/>
+      <w:numFmt w:val="decimal"/>
+      <w:isLgl/>
+      <w:lvlText w:val="%1.%2.%3.%4.%5.%6.%7"/>
+      <w:lvlJc w:val="left"/>
+      <w:pPr>
+        <w:ind w:left="1800" w:hanging="1440"/>
+      </w:pPr>
+      <w:rPr>
+        <w:rFonts w:hint="default"/>
+      </w:rPr>
+    </w:lvl>
+    <w:lvl w:ilvl="7">
+      <w:start w:val="1"/>
+      <w:numFmt w:val="decimal"/>
+      <w:isLgl/>
+      <w:lvlText w:val="%1.%2.%3.%4.%5.%6.%7.%8"/>
+      <w:lvlJc w:val="left"/>
+      <w:pPr>
+        <w:ind w:left="2160" w:hanging="1800"/>
+      </w:pPr>
+      <w:rPr>
+        <w:rFonts w:hint="default"/>
+      </w:rPr>
+    </w:lvl>
+    <w:lvl w:ilvl="8">
+      <w:start w:val="1"/>
+      <w:numFmt w:val="decimal"/>
+      <w:isLgl/>
+      <w:lvlText w:val="%1.%2.%3.%4.%5.%6.%7.%8.%9"/>
+      <w:lvlJc w:val="left"/>
+      <w:pPr>
+        <w:ind w:left="2160" w:hanging="1800"/>
+      </w:pPr>
+      <w:rPr>
+        <w:rFonts w:hint="default"/>
+      </w:rPr>
     </w:lvl>
   </w:abstractNum>
-  <w:abstractNum w:abstractNumId="8" w15:restartNumberingAfterBreak="0">
+  <w:abstractNum w:abstractNumId="9" w15:restartNumberingAfterBreak="0">
+    <w:nsid w:val="67A0383E"/>
+    <w:multiLevelType w:val="multilevel"/>
+    <w:tmpl w:val="6B5E8C6A"/>
+    <w:lvl w:ilvl="0">
+      <w:start w:val="2"/>
+      <w:numFmt w:val="decimal"/>
+      <w:lvlText w:val="%1"/>
+      <w:lvlJc w:val="left"/>
+      <w:pPr>
+        <w:ind w:left="720" w:hanging="360"/>
+      </w:pPr>
+      <w:rPr>
+        <w:rFonts w:hint="default"/>
+      </w:rPr>
+    </w:lvl>
+    <w:lvl w:ilvl="1">
+      <w:start w:val="1"/>
+      <w:numFmt w:val="decimal"/>
+      <w:isLgl/>
+      <w:lvlText w:val="%1.%2"/>
+      <w:lvlJc w:val="left"/>
+      <w:pPr>
+        <w:ind w:left="756" w:hanging="396"/>
+      </w:pPr>
+      <w:rPr>
+        <w:rFonts w:hint="default"/>
+      </w:rPr>
+    </w:lvl>
+    <w:lvl w:ilvl="2">
+      <w:start w:val="1"/>
+      <w:numFmt w:val="decimal"/>
+      <w:isLgl/>
+      <w:lvlText w:val="%1.%2.%3"/>
+      <w:lvlJc w:val="left"/>
+      <w:pPr>
+        <w:ind w:left="1080" w:hanging="720"/>
+      </w:pPr>
+      <w:rPr>
+        <w:rFonts w:hint="default"/>
+      </w:rPr>
+    </w:lvl>
+    <w:lvl w:ilvl="3">
+      <w:start w:val="1"/>
+      <w:numFmt w:val="decimal"/>
+      <w:isLgl/>
+      <w:lvlText w:val="%1.%2.%3.%4"/>
+      <w:lvlJc w:val="left"/>
+      <w:pPr>
+        <w:ind w:left="1080" w:hanging="720"/>
+      </w:pPr>
+      <w:rPr>
+        <w:rFonts w:hint="default"/>
+      </w:rPr>
+    </w:lvl>
+    <w:lvl w:ilvl="4">
+      <w:start w:val="1"/>
+      <w:numFmt w:val="decimal"/>
+      <w:isLgl/>
+      <w:lvlText w:val="%1.%2.%3.%4.%5"/>
+      <w:lvlJc w:val="left"/>
+      <w:pPr>
+        <w:ind w:left="1440" w:hanging="1080"/>
+      </w:pPr>
+      <w:rPr>
+        <w:rFonts w:hint="default"/>
+      </w:rPr>
+    </w:lvl>
+    <w:lvl w:ilvl="5">
+      <w:start w:val="1"/>
+      <w:numFmt w:val="decimal"/>
+      <w:isLgl/>
+      <w:lvlText w:val="%1.%2.%3.%4.%5.%6"/>
+      <w:lvlJc w:val="left"/>
+      <w:pPr>
+        <w:ind w:left="1800" w:hanging="1440"/>
+      </w:pPr>
+      <w:rPr>
+        <w:rFonts w:hint="default"/>
+      </w:rPr>
+    </w:lvl>
+    <w:lvl w:ilvl="6">
+      <w:start w:val="1"/>
+      <w:numFmt w:val="decimal"/>
+      <w:isLgl/>
+      <w:lvlText w:val="%1.%2.%3.%4.%5.%6.%7"/>
+      <w:lvlJc w:val="left"/>
+      <w:pPr>
+        <w:ind w:left="1800" w:hanging="1440"/>
+      </w:pPr>
+      <w:rPr>
+        <w:rFonts w:hint="default"/>
+      </w:rPr>
+    </w:lvl>
+    <w:lvl w:ilvl="7">
+      <w:start w:val="1"/>
+      <w:numFmt w:val="decimal"/>
+      <w:isLgl/>
+      <w:lvlText w:val="%1.%2.%3.%4.%5.%6.%7.%8"/>
+      <w:lvlJc w:val="left"/>
+      <w:pPr>
+        <w:ind w:left="2160" w:hanging="1800"/>
+      </w:pPr>
+      <w:rPr>
+        <w:rFonts w:hint="default"/>
+      </w:rPr>
+    </w:lvl>
+    <w:lvl w:ilvl="8">
+      <w:start w:val="1"/>
+      <w:numFmt w:val="decimal"/>
+      <w:isLgl/>
+      <w:lvlText w:val="%1.%2.%3.%4.%5.%6.%7.%8.%9"/>
+      <w:lvlJc w:val="left"/>
+      <w:pPr>
+        <w:ind w:left="2160" w:hanging="1800"/>
+      </w:pPr>
+      <w:rPr>
+        <w:rFonts w:hint="default"/>
+      </w:rPr>
+    </w:lvl>
+  </w:abstractNum>
+  <w:abstractNum w:abstractNumId="10" w15:restartNumberingAfterBreak="0">
     <w:nsid w:val="69BD4669"/>
     <w:multiLevelType w:val="hybridMultilevel"/>
     <w:tmpl w:val="D396A00E"/>
@@ -3114,7 +4622,7 @@
       </w:pPr>
     </w:lvl>
   </w:abstractNum>
-  <w:abstractNum w:abstractNumId="9" w15:restartNumberingAfterBreak="0">
+  <w:abstractNum w:abstractNumId="11" w15:restartNumberingAfterBreak="0">
     <w:nsid w:val="6F707531"/>
     <w:multiLevelType w:val="hybridMultilevel"/>
     <w:tmpl w:val="D24C6298"/>
@@ -3203,7 +4711,7 @@
       </w:pPr>
     </w:lvl>
   </w:abstractNum>
-  <w:abstractNum w:abstractNumId="10" w15:restartNumberingAfterBreak="0">
+  <w:abstractNum w:abstractNumId="12" w15:restartNumberingAfterBreak="0">
     <w:nsid w:val="709566D3"/>
     <w:multiLevelType w:val="multilevel"/>
     <w:tmpl w:val="0409001F"/>
@@ -3289,7 +4797,7 @@
       </w:pPr>
     </w:lvl>
   </w:abstractNum>
-  <w:abstractNum w:abstractNumId="11" w15:restartNumberingAfterBreak="0">
+  <w:abstractNum w:abstractNumId="13" w15:restartNumberingAfterBreak="0">
     <w:nsid w:val="71B87645"/>
     <w:multiLevelType w:val="hybridMultilevel"/>
     <w:tmpl w:val="D954E2DA"/>
@@ -3378,7 +4886,7 @@
       </w:pPr>
     </w:lvl>
   </w:abstractNum>
-  <w:abstractNum w:abstractNumId="12" w15:restartNumberingAfterBreak="0">
+  <w:abstractNum w:abstractNumId="14" w15:restartNumberingAfterBreak="0">
     <w:nsid w:val="781478FD"/>
     <w:multiLevelType w:val="hybridMultilevel"/>
     <w:tmpl w:val="E514BBCE"/>
@@ -3467,7 +4975,7 @@
       </w:pPr>
     </w:lvl>
   </w:abstractNum>
-  <w:abstractNum w:abstractNumId="13" w15:restartNumberingAfterBreak="0">
+  <w:abstractNum w:abstractNumId="15" w15:restartNumberingAfterBreak="0">
     <w:nsid w:val="7D63215D"/>
     <w:multiLevelType w:val="hybridMultilevel"/>
     <w:tmpl w:val="DBF85338"/>
@@ -3556,7 +5064,7 @@
       </w:pPr>
     </w:lvl>
   </w:abstractNum>
-  <w:abstractNum w:abstractNumId="14" w15:restartNumberingAfterBreak="0">
+  <w:abstractNum w:abstractNumId="16" w15:restartNumberingAfterBreak="0">
     <w:nsid w:val="7E1710BC"/>
     <w:multiLevelType w:val="hybridMultilevel"/>
     <w:tmpl w:val="8758A10C"/>
@@ -3645,7 +5153,7 @@
       </w:pPr>
     </w:lvl>
   </w:abstractNum>
-  <w:abstractNum w:abstractNumId="15" w15:restartNumberingAfterBreak="0">
+  <w:abstractNum w:abstractNumId="17" w15:restartNumberingAfterBreak="0">
     <w:nsid w:val="7E58591F"/>
     <w:multiLevelType w:val="hybridMultilevel"/>
     <w:tmpl w:val="38EC1344"/>
@@ -3736,7 +5244,7 @@
       </w:pPr>
     </w:lvl>
   </w:abstractNum>
-  <w:abstractNum w:abstractNumId="16" w15:restartNumberingAfterBreak="0">
+  <w:abstractNum w:abstractNumId="18" w15:restartNumberingAfterBreak="0">
     <w:nsid w:val="7FAC38EC"/>
     <w:multiLevelType w:val="hybridMultilevel"/>
     <w:tmpl w:val="D954E2DA"/>
@@ -3826,55 +5334,61 @@
     </w:lvl>
   </w:abstractNum>
   <w:num w:numId="1">
+    <w:abstractNumId w:val="17"/>
+  </w:num>
+  <w:num w:numId="2">
     <w:abstractNumId w:val="15"/>
   </w:num>
-  <w:num w:numId="2">
+  <w:num w:numId="3">
+    <w:abstractNumId w:val="2"/>
+  </w:num>
+  <w:num w:numId="4">
+    <w:abstractNumId w:val="12"/>
+  </w:num>
+  <w:num w:numId="5">
+    <w:abstractNumId w:val="7"/>
+  </w:num>
+  <w:num w:numId="6">
+    <w:abstractNumId w:val="16"/>
+  </w:num>
+  <w:num w:numId="7">
+    <w:abstractNumId w:val="1"/>
+  </w:num>
+  <w:num w:numId="8">
+    <w:abstractNumId w:val="10"/>
+  </w:num>
+  <w:num w:numId="9">
+    <w:abstractNumId w:val="6"/>
+  </w:num>
+  <w:num w:numId="10">
+    <w:abstractNumId w:val="3"/>
+  </w:num>
+  <w:num w:numId="11">
     <w:abstractNumId w:val="13"/>
   </w:num>
-  <w:num w:numId="3">
-    <w:abstractNumId w:val="1"/>
+  <w:num w:numId="12">
+    <w:abstractNumId w:val="5"/>
   </w:num>
-  <w:num w:numId="4">
-    <w:abstractNumId w:val="10"/>
+  <w:num w:numId="13">
+    <w:abstractNumId w:val="18"/>
   </w:num>
-  <w:num w:numId="5">
-    <w:abstractNumId w:val="6"/>
+  <w:num w:numId="14">
+    <w:abstractNumId w:val="4"/>
   </w:num>
-  <w:num w:numId="6">
+  <w:num w:numId="15">
+    <w:abstractNumId w:val="11"/>
+  </w:num>
+  <w:num w:numId="16">
     <w:abstractNumId w:val="14"/>
   </w:num>
-  <w:num w:numId="7">
+  <w:num w:numId="17">
+    <w:abstractNumId w:val="8"/>
+  </w:num>
+  <w:num w:numId="18">
     <w:abstractNumId w:val="0"/>
   </w:num>
-  <w:num w:numId="8">
-    <w:abstractNumId w:val="8"/>
-  </w:num>
-  <w:num w:numId="9">
-    <w:abstractNumId w:val="5"/>
-  </w:num>
-  <w:num w:numId="10">
-    <w:abstractNumId w:val="2"/>
-  </w:num>
-  <w:num w:numId="11">
-    <w:abstractNumId w:val="11"/>
-  </w:num>
-  <w:num w:numId="12">
-    <w:abstractNumId w:val="4"/>
-  </w:num>
-  <w:num w:numId="13">
-    <w:abstractNumId w:val="16"/>
-  </w:num>
-  <w:num w:numId="14">
-    <w:abstractNumId w:val="3"/>
-  </w:num>
-  <w:num w:numId="15">
+  <w:num w:numId="19">
     <w:abstractNumId w:val="9"/>
-  </w:num>
-  <w:num w:numId="16">
-    <w:abstractNumId w:val="12"/>
-  </w:num>
-  <w:num w:numId="17">
-    <w:abstractNumId w:val="7"/>
   </w:num>
 </w:numbering>
 </file>
@@ -4964,6 +6478,21 @@
 </file>
 
 <file path=customXml/item1.xml><?xml version="1.0" encoding="utf-8"?>
+<?mso-contentType ?>
+<FormTemplates xmlns="http://schemas.microsoft.com/sharepoint/v3/contenttype/forms">
+  <Display>DocumentLibraryForm</Display>
+  <Edit>DocumentLibraryForm</Edit>
+  <New>DocumentLibraryForm</New>
+</FormTemplates>
+</file>
+
+<file path=customXml/item2.xml><?xml version="1.0" encoding="utf-8"?>
+<p:properties xmlns:p="http://schemas.microsoft.com/office/2006/metadata/properties" xmlns:xsi="http://www.w3.org/2001/XMLSchema-instance" xmlns:pc="http://schemas.microsoft.com/office/infopath/2007/PartnerControls">
+  <documentManagement/>
+</p:properties>
+</file>
+
+<file path=customXml/item3.xml><?xml version="1.0" encoding="utf-8"?>
 <ct:contentTypeSchema xmlns:ct="http://schemas.microsoft.com/office/2006/metadata/contentType" xmlns:ma="http://schemas.microsoft.com/office/2006/metadata/properties/metaAttributes" ct:_="" ma:_="" ma:contentTypeName="Document" ma:contentTypeID="0x0101008391A78A96E52D49B7547661E7A4BF06" ma:contentTypeVersion="2" ma:contentTypeDescription="Create a new document." ma:contentTypeScope="" ma:versionID="0f85b5808450112fb8a7ca44957bb917">
   <xsd:schema xmlns:xsd="http://www.w3.org/2001/XMLSchema" xmlns:xs="http://www.w3.org/2001/XMLSchema" xmlns:p="http://schemas.microsoft.com/office/2006/metadata/properties" xmlns:ns2="40cda520-8ac8-43fb-9853-1ab640917454" targetNamespace="http://schemas.microsoft.com/office/2006/metadata/properties" ma:root="true" ma:fieldsID="d4771e6a9242bec3fb156c39d4a4cbe5" ns2:_="">
     <xsd:import namespace="40cda520-8ac8-43fb-9853-1ab640917454"/>
@@ -5111,26 +6640,28 @@
 </ct:contentTypeSchema>
 </file>
 
-<file path=customXml/item2.xml><?xml version="1.0" encoding="utf-8"?>
-<p:properties xmlns:p="http://schemas.microsoft.com/office/2006/metadata/properties" xmlns:xsi="http://www.w3.org/2001/XMLSchema-instance" xmlns:pc="http://schemas.microsoft.com/office/infopath/2007/PartnerControls">
-  <documentManagement/>
-</p:properties>
-</file>
-
-<file path=customXml/item3.xml><?xml version="1.0" encoding="utf-8"?>
-<?mso-contentType ?>
-<FormTemplates xmlns="http://schemas.microsoft.com/sharepoint/v3/contenttype/forms">
-  <Display>DocumentLibraryForm</Display>
-  <Edit>DocumentLibraryForm</Edit>
-  <New>DocumentLibraryForm</New>
-</FormTemplates>
-</file>
-
 <file path=customXml/item4.xml><?xml version="1.0" encoding="utf-8"?>
 <b:Sources xmlns:b="http://schemas.openxmlformats.org/officeDocument/2006/bibliography" xmlns="http://schemas.openxmlformats.org/officeDocument/2006/bibliography" SelectedStyle="\APASixthEditionOfficeOnline.xsl" StyleName="APA" Version="6"/>
 </file>
 
 <file path=customXml/itemProps1.xml><?xml version="1.0" encoding="utf-8"?>
+<ds:datastoreItem xmlns:ds="http://schemas.openxmlformats.org/officeDocument/2006/customXml" ds:itemID="{843E076B-0369-4A17-981E-6369C1FDC423}">
+  <ds:schemaRefs>
+    <ds:schemaRef ds:uri="http://schemas.microsoft.com/sharepoint/v3/contenttype/forms"/>
+  </ds:schemaRefs>
+</ds:datastoreItem>
+</file>
+
+<file path=customXml/itemProps2.xml><?xml version="1.0" encoding="utf-8"?>
+<ds:datastoreItem xmlns:ds="http://schemas.openxmlformats.org/officeDocument/2006/customXml" ds:itemID="{66114B49-3761-42C8-B77C-1605990E9D79}">
+  <ds:schemaRefs>
+    <ds:schemaRef ds:uri="http://schemas.microsoft.com/office/2006/metadata/properties"/>
+    <ds:schemaRef ds:uri="http://schemas.microsoft.com/office/infopath/2007/PartnerControls"/>
+  </ds:schemaRefs>
+</ds:datastoreItem>
+</file>
+
+<file path=customXml/itemProps3.xml><?xml version="1.0" encoding="utf-8"?>
 <ds:datastoreItem xmlns:ds="http://schemas.openxmlformats.org/officeDocument/2006/customXml" ds:itemID="{A0378BCA-A838-4F09-92FF-D35069E25102}">
   <ds:schemaRefs>
     <ds:schemaRef ds:uri="http://schemas.microsoft.com/office/2006/metadata/contentType"/>
@@ -5148,25 +6679,8 @@
 </ds:datastoreItem>
 </file>
 
-<file path=customXml/itemProps2.xml><?xml version="1.0" encoding="utf-8"?>
-<ds:datastoreItem xmlns:ds="http://schemas.openxmlformats.org/officeDocument/2006/customXml" ds:itemID="{66114B49-3761-42C8-B77C-1605990E9D79}">
-  <ds:schemaRefs>
-    <ds:schemaRef ds:uri="http://schemas.microsoft.com/office/2006/metadata/properties"/>
-    <ds:schemaRef ds:uri="http://schemas.microsoft.com/office/infopath/2007/PartnerControls"/>
-  </ds:schemaRefs>
-</ds:datastoreItem>
-</file>
-
-<file path=customXml/itemProps3.xml><?xml version="1.0" encoding="utf-8"?>
-<ds:datastoreItem xmlns:ds="http://schemas.openxmlformats.org/officeDocument/2006/customXml" ds:itemID="{843E076B-0369-4A17-981E-6369C1FDC423}">
-  <ds:schemaRefs>
-    <ds:schemaRef ds:uri="http://schemas.microsoft.com/sharepoint/v3/contenttype/forms"/>
-  </ds:schemaRefs>
-</ds:datastoreItem>
-</file>
-
 <file path=customXml/itemProps4.xml><?xml version="1.0" encoding="utf-8"?>
-<ds:datastoreItem xmlns:ds="http://schemas.openxmlformats.org/officeDocument/2006/customXml" ds:itemID="{A52B0867-6B43-4727-93BD-FAF196609361}">
+<ds:datastoreItem xmlns:ds="http://schemas.openxmlformats.org/officeDocument/2006/customXml" ds:itemID="{8C643C26-92F3-4176-AA40-195A0404D4FB}">
   <ds:schemaRefs>
     <ds:schemaRef ds:uri="http://schemas.openxmlformats.org/officeDocument/2006/bibliography"/>
   </ds:schemaRefs>

</xml_diff>